<commit_message>
window change logic reworked
</commit_message>
<xml_diff>
--- a/Manual/Manual.docx
+++ b/Manual/Manual.docx
@@ -312,7 +312,25 @@
           <w:sz w:val="24"/>
           <w:szCs w:val="24"/>
         </w:rPr>
-        <w:t xml:space="preserve"> defence and inter-planetary communication systems.</w:t>
+        <w:t xml:space="preserve"> </w:t>
+      </w:r>
+      <w:proofErr w:type="spellStart"/>
+      <w:r>
+        <w:rPr>
+          <w:rFonts w:ascii="Century Gothic" w:hAnsi="Century Gothic"/>
+          <w:sz w:val="24"/>
+          <w:szCs w:val="24"/>
+        </w:rPr>
+        <w:t>defence</w:t>
+      </w:r>
+      <w:proofErr w:type="spellEnd"/>
+      <w:r>
+        <w:rPr>
+          <w:rFonts w:ascii="Century Gothic" w:hAnsi="Century Gothic"/>
+          <w:sz w:val="24"/>
+          <w:szCs w:val="24"/>
+        </w:rPr>
+        <w:t xml:space="preserve"> and inter-planetary communication systems.</w:t>
       </w:r>
     </w:p>
     <w:p>
@@ -354,7 +372,25 @@
           <w:sz w:val="24"/>
           <w:szCs w:val="24"/>
         </w:rPr>
-        <w:t xml:space="preserve">orbiting Tau Ceti about 12 light years away </w:t>
+        <w:t xml:space="preserve">orbiting Tau </w:t>
+      </w:r>
+      <w:proofErr w:type="spellStart"/>
+      <w:r>
+        <w:rPr>
+          <w:rFonts w:ascii="Century Gothic" w:hAnsi="Century Gothic"/>
+          <w:sz w:val="24"/>
+          <w:szCs w:val="24"/>
+        </w:rPr>
+        <w:t>Ceti</w:t>
+      </w:r>
+      <w:proofErr w:type="spellEnd"/>
+      <w:r>
+        <w:rPr>
+          <w:rFonts w:ascii="Century Gothic" w:hAnsi="Century Gothic"/>
+          <w:sz w:val="24"/>
+          <w:szCs w:val="24"/>
+        </w:rPr>
+        <w:t xml:space="preserve"> about 12 light years away </w:t>
       </w:r>
       <w:r>
         <w:rPr>
@@ -886,7 +922,25 @@
           <w:sz w:val="24"/>
           <w:szCs w:val="24"/>
         </w:rPr>
-        <w:t xml:space="preserve">by BioTec, a </w:t>
+        <w:t xml:space="preserve">by </w:t>
+      </w:r>
+      <w:proofErr w:type="spellStart"/>
+      <w:r>
+        <w:rPr>
+          <w:rFonts w:ascii="Century Gothic" w:hAnsi="Century Gothic"/>
+          <w:sz w:val="24"/>
+          <w:szCs w:val="24"/>
+        </w:rPr>
+        <w:t>BioTec</w:t>
+      </w:r>
+      <w:proofErr w:type="spellEnd"/>
+      <w:r>
+        <w:rPr>
+          <w:rFonts w:ascii="Century Gothic" w:hAnsi="Century Gothic"/>
+          <w:sz w:val="24"/>
+          <w:szCs w:val="24"/>
+        </w:rPr>
+        <w:t xml:space="preserve">, a </w:t>
       </w:r>
       <w:r>
         <w:rPr>
@@ -926,7 +980,25 @@
           <w:sz w:val="24"/>
           <w:szCs w:val="24"/>
         </w:rPr>
-        <w:t xml:space="preserve">. Some rumours </w:t>
+        <w:t xml:space="preserve">. Some </w:t>
+      </w:r>
+      <w:proofErr w:type="spellStart"/>
+      <w:r>
+        <w:rPr>
+          <w:rFonts w:ascii="Century Gothic" w:hAnsi="Century Gothic"/>
+          <w:sz w:val="24"/>
+          <w:szCs w:val="24"/>
+        </w:rPr>
+        <w:t>rumours</w:t>
+      </w:r>
+      <w:proofErr w:type="spellEnd"/>
+      <w:r>
+        <w:rPr>
+          <w:rFonts w:ascii="Century Gothic" w:hAnsi="Century Gothic"/>
+          <w:sz w:val="24"/>
+          <w:szCs w:val="24"/>
+        </w:rPr>
+        <w:t xml:space="preserve"> </w:t>
       </w:r>
       <w:r>
         <w:rPr>
@@ -1022,7 +1094,25 @@
           <w:sz w:val="24"/>
           <w:szCs w:val="24"/>
         </w:rPr>
-        <w:t>, which BioTec internally referred to as the Citadel.</w:t>
+        <w:t xml:space="preserve">, which </w:t>
+      </w:r>
+      <w:proofErr w:type="spellStart"/>
+      <w:r>
+        <w:rPr>
+          <w:rFonts w:ascii="Century Gothic" w:hAnsi="Century Gothic"/>
+          <w:sz w:val="24"/>
+          <w:szCs w:val="24"/>
+        </w:rPr>
+        <w:t>BioTec</w:t>
+      </w:r>
+      <w:proofErr w:type="spellEnd"/>
+      <w:r>
+        <w:rPr>
+          <w:rFonts w:ascii="Century Gothic" w:hAnsi="Century Gothic"/>
+          <w:sz w:val="24"/>
+          <w:szCs w:val="24"/>
+        </w:rPr>
+        <w:t xml:space="preserve"> internally referred to as the Citadel.</w:t>
       </w:r>
     </w:p>
     <w:p>
@@ -1112,7 +1202,25 @@
           <w:sz w:val="24"/>
           <w:szCs w:val="24"/>
         </w:rPr>
-        <w:t>slave labour to complete the modifications to the</w:t>
+        <w:t xml:space="preserve">slave </w:t>
+      </w:r>
+      <w:proofErr w:type="spellStart"/>
+      <w:r>
+        <w:rPr>
+          <w:rFonts w:ascii="Century Gothic" w:hAnsi="Century Gothic"/>
+          <w:sz w:val="24"/>
+          <w:szCs w:val="24"/>
+        </w:rPr>
+        <w:t>labour</w:t>
+      </w:r>
+      <w:proofErr w:type="spellEnd"/>
+      <w:r>
+        <w:rPr>
+          <w:rFonts w:ascii="Century Gothic" w:hAnsi="Century Gothic"/>
+          <w:sz w:val="24"/>
+          <w:szCs w:val="24"/>
+        </w:rPr>
+        <w:t xml:space="preserve"> to complete the modifications to the</w:t>
       </w:r>
       <w:r>
         <w:rPr>
@@ -1184,7 +1292,25 @@
           <w:sz w:val="24"/>
           <w:szCs w:val="24"/>
         </w:rPr>
-        <w:t xml:space="preserve">While officially a BioTec verge world research facility, in practice it </w:t>
+        <w:t xml:space="preserve">While officially a </w:t>
+      </w:r>
+      <w:proofErr w:type="spellStart"/>
+      <w:r>
+        <w:rPr>
+          <w:rFonts w:ascii="Century Gothic" w:hAnsi="Century Gothic"/>
+          <w:sz w:val="24"/>
+          <w:szCs w:val="24"/>
+        </w:rPr>
+        <w:t>BioTec</w:t>
+      </w:r>
+      <w:proofErr w:type="spellEnd"/>
+      <w:r>
+        <w:rPr>
+          <w:rFonts w:ascii="Century Gothic" w:hAnsi="Century Gothic"/>
+          <w:sz w:val="24"/>
+          <w:szCs w:val="24"/>
+        </w:rPr>
+        <w:t xml:space="preserve"> verge world research facility, in practice it </w:t>
       </w:r>
       <w:r>
         <w:rPr>
@@ -1267,7 +1393,25 @@
           <w:sz w:val="24"/>
           <w:szCs w:val="24"/>
         </w:rPr>
-        <w:t xml:space="preserve">the BioTec HQ on </w:t>
+        <w:t xml:space="preserve">the </w:t>
+      </w:r>
+      <w:proofErr w:type="spellStart"/>
+      <w:r>
+        <w:rPr>
+          <w:rFonts w:ascii="Century Gothic" w:hAnsi="Century Gothic"/>
+          <w:sz w:val="24"/>
+          <w:szCs w:val="24"/>
+        </w:rPr>
+        <w:t>BioTec</w:t>
+      </w:r>
+      <w:proofErr w:type="spellEnd"/>
+      <w:r>
+        <w:rPr>
+          <w:rFonts w:ascii="Century Gothic" w:hAnsi="Century Gothic"/>
+          <w:sz w:val="24"/>
+          <w:szCs w:val="24"/>
+        </w:rPr>
+        <w:t xml:space="preserve"> HQ on </w:t>
       </w:r>
       <w:r>
         <w:rPr>
@@ -1325,13 +1469,23 @@
         </w:rPr>
         <w:t xml:space="preserve">fforts to restore the link failed, causing </w:t>
       </w:r>
-      <w:r>
-        <w:rPr>
-          <w:rFonts w:ascii="Century Gothic" w:hAnsi="Century Gothic"/>
-          <w:sz w:val="24"/>
-          <w:szCs w:val="24"/>
-        </w:rPr>
-        <w:t xml:space="preserve">BioTec and </w:t>
+      <w:proofErr w:type="spellStart"/>
+      <w:r>
+        <w:rPr>
+          <w:rFonts w:ascii="Century Gothic" w:hAnsi="Century Gothic"/>
+          <w:sz w:val="24"/>
+          <w:szCs w:val="24"/>
+        </w:rPr>
+        <w:t>BioTec</w:t>
+      </w:r>
+      <w:proofErr w:type="spellEnd"/>
+      <w:r>
+        <w:rPr>
+          <w:rFonts w:ascii="Century Gothic" w:hAnsi="Century Gothic"/>
+          <w:sz w:val="24"/>
+          <w:szCs w:val="24"/>
+        </w:rPr>
+        <w:t xml:space="preserve"> and </w:t>
       </w:r>
       <w:r>
         <w:rPr>
@@ -1727,16 +1881,34 @@
           <w:sz w:val="24"/>
           <w:szCs w:val="24"/>
         </w:rPr>
-        <w:t xml:space="preserve"> make contact with the</w:t>
-      </w:r>
-      <w:r>
-        <w:rPr>
-          <w:rFonts w:ascii="Century Gothic" w:hAnsi="Century Gothic"/>
-          <w:sz w:val="24"/>
-          <w:szCs w:val="24"/>
-        </w:rPr>
         <w:t xml:space="preserve"> </w:t>
       </w:r>
+      <w:proofErr w:type="gramStart"/>
+      <w:r>
+        <w:rPr>
+          <w:rFonts w:ascii="Century Gothic" w:hAnsi="Century Gothic"/>
+          <w:sz w:val="24"/>
+          <w:szCs w:val="24"/>
+        </w:rPr>
+        <w:t>make contact with</w:t>
+      </w:r>
+      <w:proofErr w:type="gramEnd"/>
+      <w:r>
+        <w:rPr>
+          <w:rFonts w:ascii="Century Gothic" w:hAnsi="Century Gothic"/>
+          <w:sz w:val="24"/>
+          <w:szCs w:val="24"/>
+        </w:rPr>
+        <w:t xml:space="preserve"> the</w:t>
+      </w:r>
+      <w:r>
+        <w:rPr>
+          <w:rFonts w:ascii="Century Gothic" w:hAnsi="Century Gothic"/>
+          <w:sz w:val="24"/>
+          <w:szCs w:val="24"/>
+        </w:rPr>
+        <w:t xml:space="preserve"> </w:t>
+      </w:r>
       <w:r>
         <w:rPr>
           <w:rFonts w:ascii="Century Gothic" w:hAnsi="Century Gothic"/>
@@ -1791,7 +1963,25 @@
           <w:sz w:val="24"/>
           <w:szCs w:val="24"/>
         </w:rPr>
-        <w:t xml:space="preserve">under way a decision was made to send a small reconnaissance unit “Scout 01” to investigate the base from a closer distance. Just before its launch the main ship’s defence and comms system went down for an unknown reason and </w:t>
+        <w:t xml:space="preserve">under way a decision was made to send a small reconnaissance unit “Scout 01” to investigate the base from a closer distance. Just before its launch the main ship’s </w:t>
+      </w:r>
+      <w:proofErr w:type="spellStart"/>
+      <w:r>
+        <w:rPr>
+          <w:rFonts w:ascii="Century Gothic" w:hAnsi="Century Gothic"/>
+          <w:sz w:val="24"/>
+          <w:szCs w:val="24"/>
+        </w:rPr>
+        <w:t>defence</w:t>
+      </w:r>
+      <w:proofErr w:type="spellEnd"/>
+      <w:r>
+        <w:rPr>
+          <w:rFonts w:ascii="Century Gothic" w:hAnsi="Century Gothic"/>
+          <w:sz w:val="24"/>
+          <w:szCs w:val="24"/>
+        </w:rPr>
+        <w:t xml:space="preserve"> and comms system went down for an unknown reason and </w:t>
       </w:r>
       <w:r>
         <w:rPr>
@@ -1857,7 +2047,25 @@
           <w:sz w:val="24"/>
           <w:szCs w:val="24"/>
         </w:rPr>
-        <w:t>Being wary of the Citadel's defence mechanism you and your co-pilot orbit</w:t>
+        <w:t xml:space="preserve">Being wary of the Citadel's </w:t>
+      </w:r>
+      <w:proofErr w:type="spellStart"/>
+      <w:r>
+        <w:rPr>
+          <w:rFonts w:ascii="Century Gothic" w:hAnsi="Century Gothic"/>
+          <w:sz w:val="24"/>
+          <w:szCs w:val="24"/>
+        </w:rPr>
+        <w:t>defence</w:t>
+      </w:r>
+      <w:proofErr w:type="spellEnd"/>
+      <w:r>
+        <w:rPr>
+          <w:rFonts w:ascii="Century Gothic" w:hAnsi="Century Gothic"/>
+          <w:sz w:val="24"/>
+          <w:szCs w:val="24"/>
+        </w:rPr>
+        <w:t xml:space="preserve"> mechanism you and your co-pilot orbit</w:t>
       </w:r>
       <w:r>
         <w:rPr>
@@ -2033,7 +2241,25 @@
           <w:sz w:val="24"/>
           <w:szCs w:val="24"/>
         </w:rPr>
-        <w:t xml:space="preserve">unsuspecting and still defenceless </w:t>
+        <w:t xml:space="preserve">unsuspecting and still </w:t>
+      </w:r>
+      <w:proofErr w:type="spellStart"/>
+      <w:r>
+        <w:rPr>
+          <w:rFonts w:ascii="Century Gothic" w:hAnsi="Century Gothic"/>
+          <w:sz w:val="24"/>
+          <w:szCs w:val="24"/>
+        </w:rPr>
+        <w:t>defenceless</w:t>
+      </w:r>
+      <w:proofErr w:type="spellEnd"/>
+      <w:r>
+        <w:rPr>
+          <w:rFonts w:ascii="Century Gothic" w:hAnsi="Century Gothic"/>
+          <w:sz w:val="24"/>
+          <w:szCs w:val="24"/>
+        </w:rPr>
+        <w:t xml:space="preserve"> </w:t>
       </w:r>
       <w:r>
         <w:rPr>
@@ -2581,8 +2807,18 @@
           <w:sz w:val="24"/>
           <w:szCs w:val="24"/>
         </w:rPr>
-        <w:t>version 1.3 is currently supported only using WHDLoad</w:t>
-      </w:r>
+        <w:t xml:space="preserve">version 1.3 is currently supported only using </w:t>
+      </w:r>
+      <w:proofErr w:type="spellStart"/>
+      <w:r>
+        <w:rPr>
+          <w:rFonts w:ascii="Century Gothic" w:hAnsi="Century Gothic"/>
+          <w:sz w:val="24"/>
+          <w:szCs w:val="24"/>
+        </w:rPr>
+        <w:t>WHDLoad</w:t>
+      </w:r>
+      <w:proofErr w:type="spellEnd"/>
       <w:r>
         <w:rPr>
           <w:rFonts w:ascii="Century Gothic" w:hAnsi="Century Gothic"/>
@@ -2685,7 +2921,25 @@
           <w:sz w:val="24"/>
           <w:szCs w:val="24"/>
         </w:rPr>
-        <w:t xml:space="preserve"> WHDLoad </w:t>
+        <w:t xml:space="preserve"> </w:t>
+      </w:r>
+      <w:proofErr w:type="spellStart"/>
+      <w:r>
+        <w:rPr>
+          <w:rFonts w:ascii="Century Gothic" w:hAnsi="Century Gothic"/>
+          <w:sz w:val="24"/>
+          <w:szCs w:val="24"/>
+        </w:rPr>
+        <w:t>WHDLoad</w:t>
+      </w:r>
+      <w:proofErr w:type="spellEnd"/>
+      <w:r>
+        <w:rPr>
+          <w:rFonts w:ascii="Century Gothic" w:hAnsi="Century Gothic"/>
+          <w:sz w:val="24"/>
+          <w:szCs w:val="24"/>
+        </w:rPr>
+        <w:t xml:space="preserve"> </w:t>
       </w:r>
       <w:r>
         <w:rPr>
@@ -2718,6 +2972,7 @@
         </w:rPr>
         <w:t xml:space="preserve">To run it from CLI, type: </w:t>
       </w:r>
+      <w:proofErr w:type="spellStart"/>
       <w:r>
         <w:rPr>
           <w:rFonts w:ascii="Courier New" w:hAnsi="Courier New" w:cs="Courier New"/>
@@ -2726,14 +2981,27 @@
         </w:rPr>
         <w:t>whdload</w:t>
       </w:r>
+      <w:proofErr w:type="spellEnd"/>
       <w:r>
         <w:rPr>
           <w:rFonts w:ascii="Courier New" w:hAnsi="Courier New" w:cs="Courier New"/>
           <w:sz w:val="24"/>
           <w:szCs w:val="24"/>
         </w:rPr>
-        <w:t xml:space="preserve"> citadel.slave</w:t>
-      </w:r>
+        <w:t xml:space="preserve"> </w:t>
+      </w:r>
+      <w:proofErr w:type="spellStart"/>
+      <w:proofErr w:type="gramStart"/>
+      <w:r>
+        <w:rPr>
+          <w:rFonts w:ascii="Courier New" w:hAnsi="Courier New" w:cs="Courier New"/>
+          <w:sz w:val="24"/>
+          <w:szCs w:val="24"/>
+        </w:rPr>
+        <w:t>citadel.slave</w:t>
+      </w:r>
+      <w:proofErr w:type="spellEnd"/>
+      <w:proofErr w:type="gramEnd"/>
     </w:p>
     <w:p>
       <w:pPr>
@@ -2755,7 +3023,27 @@
           <w:sz w:val="24"/>
           <w:szCs w:val="24"/>
         </w:rPr>
-        <w:t>To run it from Workbench, click on the citadel.slave icon</w:t>
+        <w:t xml:space="preserve">To run it from Workbench, click on the </w:t>
+      </w:r>
+      <w:proofErr w:type="spellStart"/>
+      <w:proofErr w:type="gramStart"/>
+      <w:r>
+        <w:rPr>
+          <w:rFonts w:ascii="Century Gothic" w:hAnsi="Century Gothic"/>
+          <w:sz w:val="24"/>
+          <w:szCs w:val="24"/>
+        </w:rPr>
+        <w:t>citadel.slave</w:t>
+      </w:r>
+      <w:proofErr w:type="spellEnd"/>
+      <w:proofErr w:type="gramEnd"/>
+      <w:r>
+        <w:rPr>
+          <w:rFonts w:ascii="Century Gothic" w:hAnsi="Century Gothic"/>
+          <w:sz w:val="24"/>
+          <w:szCs w:val="24"/>
+        </w:rPr>
+        <w:t xml:space="preserve"> icon</w:t>
       </w:r>
     </w:p>
     <w:p>
@@ -3562,15 +3850,51 @@
           <w:sz w:val="24"/>
           <w:szCs w:val="24"/>
         </w:rPr>
-        <w:t xml:space="preserve">did not expect having to leave the Scout. Your first task is to therefore find some means of defence </w:t>
-      </w:r>
-      <w:r>
-        <w:rPr>
-          <w:rFonts w:ascii="Century Gothic" w:hAnsi="Century Gothic"/>
-          <w:sz w:val="24"/>
-          <w:szCs w:val="24"/>
-        </w:rPr>
-        <w:t>and then start exploring the Citadel in order to unravel its mysteries.</w:t>
+        <w:t xml:space="preserve">did not expect having to leave the Scout. Your first task is to therefore find some means of </w:t>
+      </w:r>
+      <w:proofErr w:type="spellStart"/>
+      <w:r>
+        <w:rPr>
+          <w:rFonts w:ascii="Century Gothic" w:hAnsi="Century Gothic"/>
+          <w:sz w:val="24"/>
+          <w:szCs w:val="24"/>
+        </w:rPr>
+        <w:t>defence</w:t>
+      </w:r>
+      <w:proofErr w:type="spellEnd"/>
+      <w:r>
+        <w:rPr>
+          <w:rFonts w:ascii="Century Gothic" w:hAnsi="Century Gothic"/>
+          <w:sz w:val="24"/>
+          <w:szCs w:val="24"/>
+        </w:rPr>
+        <w:t xml:space="preserve"> </w:t>
+      </w:r>
+      <w:r>
+        <w:rPr>
+          <w:rFonts w:ascii="Century Gothic" w:hAnsi="Century Gothic"/>
+          <w:sz w:val="24"/>
+          <w:szCs w:val="24"/>
+        </w:rPr>
+        <w:t xml:space="preserve">and then start exploring the Citadel </w:t>
+      </w:r>
+      <w:proofErr w:type="gramStart"/>
+      <w:r>
+        <w:rPr>
+          <w:rFonts w:ascii="Century Gothic" w:hAnsi="Century Gothic"/>
+          <w:sz w:val="24"/>
+          <w:szCs w:val="24"/>
+        </w:rPr>
+        <w:t>in order to</w:t>
+      </w:r>
+      <w:proofErr w:type="gramEnd"/>
+      <w:r>
+        <w:rPr>
+          <w:rFonts w:ascii="Century Gothic" w:hAnsi="Century Gothic"/>
+          <w:sz w:val="24"/>
+          <w:szCs w:val="24"/>
+        </w:rPr>
+        <w:t xml:space="preserve"> unravel its mysteries.</w:t>
       </w:r>
     </w:p>
     <w:p>
@@ -3614,13 +3938,23 @@
         </w:rPr>
         <w:t xml:space="preserve"> </w:t>
       </w:r>
-      <w:r>
-        <w:rPr>
-          <w:rFonts w:ascii="Century Gothic" w:hAnsi="Century Gothic"/>
-          <w:sz w:val="24"/>
-          <w:szCs w:val="24"/>
-        </w:rPr>
-        <w:t>realise you cannot single handedly restore order</w:t>
+      <w:proofErr w:type="spellStart"/>
+      <w:r>
+        <w:rPr>
+          <w:rFonts w:ascii="Century Gothic" w:hAnsi="Century Gothic"/>
+          <w:sz w:val="24"/>
+          <w:szCs w:val="24"/>
+        </w:rPr>
+        <w:t>realise</w:t>
+      </w:r>
+      <w:proofErr w:type="spellEnd"/>
+      <w:r>
+        <w:rPr>
+          <w:rFonts w:ascii="Century Gothic" w:hAnsi="Century Gothic"/>
+          <w:sz w:val="24"/>
+          <w:szCs w:val="24"/>
+        </w:rPr>
+        <w:t xml:space="preserve"> you cannot single handedly restore order</w:t>
       </w:r>
       <w:r>
         <w:rPr>
@@ -4593,7 +4927,25 @@
           <w:sz w:val="24"/>
           <w:szCs w:val="24"/>
         </w:rPr>
-        <w:t xml:space="preserve"> you currently have. These keycards are used to open doors using card slots of the matching colour.</w:t>
+        <w:t xml:space="preserve"> you currently have. These keycards are used to open doors using card slots of the matching </w:t>
+      </w:r>
+      <w:proofErr w:type="spellStart"/>
+      <w:r>
+        <w:rPr>
+          <w:rFonts w:ascii="Century Gothic" w:hAnsi="Century Gothic"/>
+          <w:sz w:val="24"/>
+          <w:szCs w:val="24"/>
+        </w:rPr>
+        <w:t>colour</w:t>
+      </w:r>
+      <w:proofErr w:type="spellEnd"/>
+      <w:r>
+        <w:rPr>
+          <w:rFonts w:ascii="Century Gothic" w:hAnsi="Century Gothic"/>
+          <w:sz w:val="24"/>
+          <w:szCs w:val="24"/>
+        </w:rPr>
+        <w:t>.</w:t>
       </w:r>
     </w:p>
     <w:p>
@@ -4743,7 +5095,25 @@
           <w:sz w:val="24"/>
           <w:szCs w:val="24"/>
         </w:rPr>
-        <w:t xml:space="preserve">You navigate the 3D world od the Citadel </w:t>
+        <w:t xml:space="preserve">You navigate the 3D world </w:t>
+      </w:r>
+      <w:proofErr w:type="spellStart"/>
+      <w:r>
+        <w:rPr>
+          <w:rFonts w:ascii="Century Gothic" w:hAnsi="Century Gothic"/>
+          <w:sz w:val="24"/>
+          <w:szCs w:val="24"/>
+        </w:rPr>
+        <w:t>od</w:t>
+      </w:r>
+      <w:proofErr w:type="spellEnd"/>
+      <w:r>
+        <w:rPr>
+          <w:rFonts w:ascii="Century Gothic" w:hAnsi="Century Gothic"/>
+          <w:sz w:val="24"/>
+          <w:szCs w:val="24"/>
+        </w:rPr>
+        <w:t xml:space="preserve"> the Citadel </w:t>
       </w:r>
       <w:r>
         <w:rPr>
@@ -4807,15 +5177,33 @@
           <w:sz w:val="24"/>
           <w:szCs w:val="24"/>
         </w:rPr>
-        <w:t>mouse for turning, aimin</w:t>
-      </w:r>
-      <w:r>
-        <w:rPr>
-          <w:rFonts w:ascii="Century Gothic" w:hAnsi="Century Gothic"/>
-          <w:sz w:val="24"/>
-          <w:szCs w:val="24"/>
-        </w:rPr>
-        <w:t xml:space="preserve">g and </w:t>
+        <w:t xml:space="preserve">mouse for turning, </w:t>
+      </w:r>
+      <w:proofErr w:type="gramStart"/>
+      <w:r>
+        <w:rPr>
+          <w:rFonts w:ascii="Century Gothic" w:hAnsi="Century Gothic"/>
+          <w:sz w:val="24"/>
+          <w:szCs w:val="24"/>
+        </w:rPr>
+        <w:t>aimin</w:t>
+      </w:r>
+      <w:r>
+        <w:rPr>
+          <w:rFonts w:ascii="Century Gothic" w:hAnsi="Century Gothic"/>
+          <w:sz w:val="24"/>
+          <w:szCs w:val="24"/>
+        </w:rPr>
+        <w:t>g</w:t>
+      </w:r>
+      <w:proofErr w:type="gramEnd"/>
+      <w:r>
+        <w:rPr>
+          <w:rFonts w:ascii="Century Gothic" w:hAnsi="Century Gothic"/>
+          <w:sz w:val="24"/>
+          <w:szCs w:val="24"/>
+        </w:rPr>
+        <w:t xml:space="preserve"> and </w:t>
       </w:r>
       <w:r>
         <w:rPr>
@@ -4915,6 +5303,7 @@
         </w:rPr>
         <w:t xml:space="preserve">in-game </w:t>
       </w:r>
+      <w:proofErr w:type="gramStart"/>
       <w:r>
         <w:rPr>
           <w:rFonts w:ascii="Century Gothic" w:hAnsi="Century Gothic"/>
@@ -4923,6 +5312,7 @@
         </w:rPr>
         <w:t>buttons</w:t>
       </w:r>
+      <w:proofErr w:type="gramEnd"/>
       <w:r>
         <w:rPr>
           <w:rFonts w:ascii="Century Gothic" w:hAnsi="Century Gothic"/>
@@ -5437,7 +5827,25 @@
           <w:sz w:val="24"/>
           <w:szCs w:val="24"/>
         </w:rPr>
-        <w:t xml:space="preserve">you will be presented with achievement statistics such as time taken and </w:t>
+        <w:t xml:space="preserve">you will be presented with achievement statistics such as time </w:t>
+      </w:r>
+      <w:proofErr w:type="gramStart"/>
+      <w:r>
+        <w:rPr>
+          <w:rFonts w:ascii="Century Gothic" w:hAnsi="Century Gothic"/>
+          <w:sz w:val="24"/>
+          <w:szCs w:val="24"/>
+        </w:rPr>
+        <w:t>taken</w:t>
+      </w:r>
+      <w:proofErr w:type="gramEnd"/>
+      <w:r>
+        <w:rPr>
+          <w:rFonts w:ascii="Century Gothic" w:hAnsi="Century Gothic"/>
+          <w:sz w:val="24"/>
+          <w:szCs w:val="24"/>
+        </w:rPr>
+        <w:t xml:space="preserve"> and </w:t>
       </w:r>
       <w:r>
         <w:rPr>
@@ -5565,7 +5973,51 @@
           <w:sz w:val="24"/>
           <w:szCs w:val="24"/>
         </w:rPr>
-        <w:t>quit WHDLoad for the game file to actually be saved</w:t>
+        <w:t xml:space="preserve">quit </w:t>
+      </w:r>
+      <w:proofErr w:type="spellStart"/>
+      <w:r>
+        <w:rPr>
+          <w:rFonts w:ascii="Century Gothic" w:hAnsi="Century Gothic"/>
+          <w:b/>
+          <w:bCs/>
+          <w:sz w:val="24"/>
+          <w:szCs w:val="24"/>
+        </w:rPr>
+        <w:t>WHDLoad</w:t>
+      </w:r>
+      <w:proofErr w:type="spellEnd"/>
+      <w:r>
+        <w:rPr>
+          <w:rFonts w:ascii="Century Gothic" w:hAnsi="Century Gothic"/>
+          <w:b/>
+          <w:bCs/>
+          <w:sz w:val="24"/>
+          <w:szCs w:val="24"/>
+        </w:rPr>
+        <w:t xml:space="preserve"> for the game file to </w:t>
+      </w:r>
+      <w:proofErr w:type="gramStart"/>
+      <w:r>
+        <w:rPr>
+          <w:rFonts w:ascii="Century Gothic" w:hAnsi="Century Gothic"/>
+          <w:b/>
+          <w:bCs/>
+          <w:sz w:val="24"/>
+          <w:szCs w:val="24"/>
+        </w:rPr>
+        <w:t>actually be</w:t>
+      </w:r>
+      <w:proofErr w:type="gramEnd"/>
+      <w:r>
+        <w:rPr>
+          <w:rFonts w:ascii="Century Gothic" w:hAnsi="Century Gothic"/>
+          <w:b/>
+          <w:bCs/>
+          <w:sz w:val="24"/>
+          <w:szCs w:val="24"/>
+        </w:rPr>
+        <w:t xml:space="preserve"> saved</w:t>
       </w:r>
       <w:r>
         <w:rPr>
@@ -5591,7 +6043,25 @@
           <w:sz w:val="24"/>
           <w:szCs w:val="24"/>
         </w:rPr>
-        <w:t xml:space="preserve">as by default WHDLoad caches </w:t>
+        <w:t xml:space="preserve">as by default </w:t>
+      </w:r>
+      <w:proofErr w:type="spellStart"/>
+      <w:r>
+        <w:rPr>
+          <w:rFonts w:ascii="Century Gothic" w:hAnsi="Century Gothic"/>
+          <w:sz w:val="24"/>
+          <w:szCs w:val="24"/>
+        </w:rPr>
+        <w:t>WHDLoad</w:t>
+      </w:r>
+      <w:proofErr w:type="spellEnd"/>
+      <w:r>
+        <w:rPr>
+          <w:rFonts w:ascii="Century Gothic" w:hAnsi="Century Gothic"/>
+          <w:sz w:val="24"/>
+          <w:szCs w:val="24"/>
+        </w:rPr>
+        <w:t xml:space="preserve"> caches </w:t>
       </w:r>
       <w:r>
         <w:rPr>
@@ -5665,6 +6135,7 @@
         </w:rPr>
         <w:t xml:space="preserve">. This does not have to be done between levels, only at the end when you </w:t>
       </w:r>
+      <w:proofErr w:type="gramStart"/>
       <w:r>
         <w:rPr>
           <w:rFonts w:ascii="Century Gothic" w:hAnsi="Century Gothic"/>
@@ -5679,7 +6150,16 @@
           <w:sz w:val="24"/>
           <w:szCs w:val="24"/>
         </w:rPr>
-        <w:t>want to stop playing.</w:t>
+        <w:t>want</w:t>
+      </w:r>
+      <w:proofErr w:type="gramEnd"/>
+      <w:r>
+        <w:rPr>
+          <w:rFonts w:ascii="Century Gothic" w:hAnsi="Century Gothic"/>
+          <w:sz w:val="24"/>
+          <w:szCs w:val="24"/>
+        </w:rPr>
+        <w:t xml:space="preserve"> to stop playing.</w:t>
       </w:r>
     </w:p>
     <w:p>
@@ -5737,7 +6217,25 @@
           <w:sz w:val="24"/>
           <w:szCs w:val="24"/>
         </w:rPr>
-        <w:t xml:space="preserve">On your way through the Citadel you will encounter numerous enemies. They differ in speed, aggression, </w:t>
+        <w:t xml:space="preserve">On your way through the </w:t>
+      </w:r>
+      <w:proofErr w:type="gramStart"/>
+      <w:r>
+        <w:rPr>
+          <w:rFonts w:ascii="Century Gothic" w:hAnsi="Century Gothic"/>
+          <w:sz w:val="24"/>
+          <w:szCs w:val="24"/>
+        </w:rPr>
+        <w:t>Citadel</w:t>
+      </w:r>
+      <w:proofErr w:type="gramEnd"/>
+      <w:r>
+        <w:rPr>
+          <w:rFonts w:ascii="Century Gothic" w:hAnsi="Century Gothic"/>
+          <w:sz w:val="24"/>
+          <w:szCs w:val="24"/>
+        </w:rPr>
+        <w:t xml:space="preserve"> you will encounter numerous enemies. They differ in speed, aggression, </w:t>
       </w:r>
       <w:r>
         <w:rPr>
@@ -6178,6 +6676,7 @@
         </w:rPr>
         <w:t xml:space="preserve">items such </w:t>
       </w:r>
+      <w:proofErr w:type="spellStart"/>
       <w:r>
         <w:rPr>
           <w:rFonts w:ascii="Century Gothic" w:hAnsi="Century Gothic"/>
@@ -6192,7 +6691,16 @@
           <w:sz w:val="24"/>
           <w:szCs w:val="24"/>
         </w:rPr>
-        <w:t xml:space="preserve">edkits </w:t>
+        <w:t>edkits</w:t>
+      </w:r>
+      <w:proofErr w:type="spellEnd"/>
+      <w:r>
+        <w:rPr>
+          <w:rFonts w:ascii="Century Gothic" w:hAnsi="Century Gothic"/>
+          <w:sz w:val="24"/>
+          <w:szCs w:val="24"/>
+        </w:rPr>
+        <w:t xml:space="preserve"> </w:t>
       </w:r>
       <w:r>
         <w:rPr>
@@ -6463,6 +6971,7 @@
           <w:szCs w:val="24"/>
         </w:rPr>
       </w:pPr>
+      <w:proofErr w:type="gramStart"/>
       <w:r>
         <w:rPr>
           <w:rFonts w:ascii="Century Gothic" w:hAnsi="Century Gothic"/>
@@ -6493,6 +7002,7 @@
         </w:rPr>
         <w:t>A</w:t>
       </w:r>
+      <w:proofErr w:type="gramEnd"/>
       <w:r>
         <w:rPr>
           <w:rFonts w:ascii="Century Gothic" w:hAnsi="Century Gothic"/>
@@ -6571,6 +7081,7 @@
           <w:szCs w:val="24"/>
         </w:rPr>
       </w:pPr>
+      <w:proofErr w:type="gramStart"/>
       <w:r>
         <w:rPr>
           <w:rFonts w:ascii="Century Gothic" w:hAnsi="Century Gothic"/>
@@ -6581,6 +7092,7 @@
         </w:rPr>
         <w:t>Q,E</w:t>
       </w:r>
+      <w:proofErr w:type="gramEnd"/>
       <w:r>
         <w:rPr>
           <w:rFonts w:ascii="Century Gothic" w:hAnsi="Century Gothic"/>
@@ -6701,8 +7213,18 @@
           <w:sz w:val="24"/>
           <w:szCs w:val="24"/>
         </w:rPr>
-        <w:t>the environment e.g.</w:t>
-      </w:r>
+        <w:t xml:space="preserve">the environment </w:t>
+      </w:r>
+      <w:proofErr w:type="gramStart"/>
+      <w:r>
+        <w:rPr>
+          <w:rFonts w:ascii="Century Gothic" w:hAnsi="Century Gothic"/>
+          <w:sz w:val="24"/>
+          <w:szCs w:val="24"/>
+        </w:rPr>
+        <w:t>e.g.</w:t>
+      </w:r>
+      <w:proofErr w:type="gramEnd"/>
       <w:r>
         <w:rPr>
           <w:rFonts w:ascii="Century Gothic" w:hAnsi="Century Gothic"/>
@@ -6907,34 +7429,6 @@
           <w:sz w:val="24"/>
           <w:szCs w:val="24"/>
         </w:rPr>
-        <w:t>N</w:t>
-      </w:r>
-      <w:r>
-        <w:rPr>
-          <w:rFonts w:ascii="Century Gothic" w:hAnsi="Century Gothic"/>
-          <w:sz w:val="24"/>
-          <w:szCs w:val="24"/>
-        </w:rPr>
-        <w:t>: change between PAL and NTSC screen mode. Default is PAL. Do not use if your monitor does not support the other mode.</w:t>
-      </w:r>
-    </w:p>
-    <w:p>
-      <w:pPr>
-        <w:jc w:val="both"/>
-        <w:rPr>
-          <w:rFonts w:ascii="Century Gothic" w:hAnsi="Century Gothic"/>
-          <w:sz w:val="24"/>
-          <w:szCs w:val="24"/>
-        </w:rPr>
-      </w:pPr>
-      <w:r>
-        <w:rPr>
-          <w:rFonts w:ascii="Century Gothic" w:hAnsi="Century Gothic"/>
-          <w:b/>
-          <w:bCs/>
-          <w:sz w:val="24"/>
-          <w:szCs w:val="24"/>
-        </w:rPr>
         <w:t>Esc</w:t>
       </w:r>
       <w:r>
@@ -7069,16 +7563,70 @@
           <w:sz w:val="24"/>
           <w:szCs w:val="24"/>
         </w:rPr>
+        <w:t xml:space="preserve">2 - </w:t>
+      </w:r>
+      <w:r>
+        <w:rPr>
+          <w:rFonts w:ascii="Century Gothic" w:hAnsi="Century Gothic"/>
+          <w:sz w:val="24"/>
+          <w:szCs w:val="24"/>
+        </w:rPr>
+        <w:t>handgun</w:t>
+      </w:r>
+    </w:p>
+    <w:p>
+      <w:pPr>
+        <w:ind w:firstLine="720"/>
+        <w:jc w:val="both"/>
+        <w:rPr>
+          <w:rFonts w:ascii="Century Gothic" w:hAnsi="Century Gothic"/>
+          <w:sz w:val="24"/>
+          <w:szCs w:val="24"/>
+        </w:rPr>
+      </w:pPr>
+      <w:r>
+        <w:rPr>
+          <w:rFonts w:ascii="Century Gothic" w:hAnsi="Century Gothic"/>
+          <w:sz w:val="24"/>
+          <w:szCs w:val="24"/>
+        </w:rPr>
+        <w:t xml:space="preserve">3 - </w:t>
+      </w:r>
+      <w:r>
+        <w:rPr>
+          <w:rFonts w:ascii="Century Gothic" w:hAnsi="Century Gothic"/>
+          <w:sz w:val="24"/>
+          <w:szCs w:val="24"/>
+        </w:rPr>
+        <w:t>rifle</w:t>
+      </w:r>
+    </w:p>
+    <w:p>
+      <w:pPr>
+        <w:ind w:firstLine="720"/>
+        <w:jc w:val="both"/>
+        <w:rPr>
+          <w:rFonts w:ascii="Century Gothic" w:hAnsi="Century Gothic"/>
+          <w:sz w:val="24"/>
+          <w:szCs w:val="24"/>
+        </w:rPr>
+      </w:pPr>
+      <w:r>
+        <w:rPr>
+          <w:rFonts w:ascii="Century Gothic" w:hAnsi="Century Gothic"/>
+          <w:sz w:val="24"/>
+          <w:szCs w:val="24"/>
+        </w:rPr>
         <w:lastRenderedPageBreak/>
-        <w:t xml:space="preserve">2 - </w:t>
-      </w:r>
-      <w:r>
-        <w:rPr>
-          <w:rFonts w:ascii="Century Gothic" w:hAnsi="Century Gothic"/>
-          <w:sz w:val="24"/>
-          <w:szCs w:val="24"/>
-        </w:rPr>
-        <w:t>handgun</w:t>
+        <w:t xml:space="preserve">4 </w:t>
+      </w:r>
+      <w:r>
+        <w:rPr>
+          <w:rFonts w:ascii="Century Gothic" w:hAnsi="Century Gothic"/>
+          <w:sz w:val="24"/>
+          <w:szCs w:val="24"/>
+        </w:rPr>
+        <w:t>- machine gun</w:t>
       </w:r>
     </w:p>
     <w:p>
@@ -7097,15 +7645,23 @@
           <w:sz w:val="24"/>
           <w:szCs w:val="24"/>
         </w:rPr>
-        <w:t xml:space="preserve">3 - </w:t>
-      </w:r>
-      <w:r>
-        <w:rPr>
-          <w:rFonts w:ascii="Century Gothic" w:hAnsi="Century Gothic"/>
-          <w:sz w:val="24"/>
-          <w:szCs w:val="24"/>
-        </w:rPr>
-        <w:t>rifle</w:t>
+        <w:t xml:space="preserve">5 </w:t>
+      </w:r>
+      <w:r>
+        <w:rPr>
+          <w:rFonts w:ascii="Century Gothic" w:hAnsi="Century Gothic"/>
+          <w:sz w:val="24"/>
+          <w:szCs w:val="24"/>
+        </w:rPr>
+        <w:t xml:space="preserve">- </w:t>
+      </w:r>
+      <w:r>
+        <w:rPr>
+          <w:rFonts w:ascii="Century Gothic" w:hAnsi="Century Gothic"/>
+          <w:sz w:val="24"/>
+          <w:szCs w:val="24"/>
+        </w:rPr>
+        <w:t>flame thrower</w:t>
       </w:r>
     </w:p>
     <w:p>
@@ -7124,15 +7680,39 @@
           <w:sz w:val="24"/>
           <w:szCs w:val="24"/>
         </w:rPr>
-        <w:t xml:space="preserve">4 </w:t>
-      </w:r>
-      <w:r>
-        <w:rPr>
-          <w:rFonts w:ascii="Century Gothic" w:hAnsi="Century Gothic"/>
-          <w:sz w:val="24"/>
-          <w:szCs w:val="24"/>
-        </w:rPr>
-        <w:t>- machine gun</w:t>
+        <w:t xml:space="preserve">6 </w:t>
+      </w:r>
+      <w:r>
+        <w:rPr>
+          <w:rFonts w:ascii="Century Gothic" w:hAnsi="Century Gothic"/>
+          <w:sz w:val="24"/>
+          <w:szCs w:val="24"/>
+        </w:rPr>
+        <w:t>–</w:t>
+      </w:r>
+      <w:r>
+        <w:rPr>
+          <w:rFonts w:ascii="Century Gothic" w:hAnsi="Century Gothic"/>
+          <w:sz w:val="24"/>
+          <w:szCs w:val="24"/>
+        </w:rPr>
+        <w:t xml:space="preserve"> </w:t>
+      </w:r>
+      <w:r>
+        <w:rPr>
+          <w:rFonts w:ascii="Century Gothic" w:hAnsi="Century Gothic"/>
+          <w:sz w:val="24"/>
+          <w:szCs w:val="24"/>
+        </w:rPr>
+        <w:t xml:space="preserve">shock </w:t>
+      </w:r>
+      <w:r>
+        <w:rPr>
+          <w:rFonts w:ascii="Century Gothic" w:hAnsi="Century Gothic"/>
+          <w:sz w:val="24"/>
+          <w:szCs w:val="24"/>
+        </w:rPr>
+        <w:t>blaster</w:t>
       </w:r>
     </w:p>
     <w:p>
@@ -7151,23 +7731,43 @@
           <w:sz w:val="24"/>
           <w:szCs w:val="24"/>
         </w:rPr>
-        <w:t xml:space="preserve">5 </w:t>
-      </w:r>
-      <w:r>
-        <w:rPr>
-          <w:rFonts w:ascii="Century Gothic" w:hAnsi="Century Gothic"/>
-          <w:sz w:val="24"/>
-          <w:szCs w:val="24"/>
-        </w:rPr>
-        <w:t xml:space="preserve">- </w:t>
-      </w:r>
-      <w:r>
-        <w:rPr>
-          <w:rFonts w:ascii="Century Gothic" w:hAnsi="Century Gothic"/>
-          <w:sz w:val="24"/>
-          <w:szCs w:val="24"/>
-        </w:rPr>
-        <w:t>flame thrower</w:t>
+        <w:t>7 - rocket launcher</w:t>
+      </w:r>
+    </w:p>
+    <w:p>
+      <w:pPr>
+        <w:jc w:val="both"/>
+        <w:rPr>
+          <w:rFonts w:ascii="Century Gothic" w:hAnsi="Century Gothic"/>
+          <w:sz w:val="24"/>
+          <w:szCs w:val="24"/>
+        </w:rPr>
+      </w:pPr>
+      <w:r>
+        <w:rPr>
+          <w:rFonts w:ascii="Century Gothic" w:hAnsi="Century Gothic"/>
+          <w:b/>
+          <w:bCs/>
+          <w:sz w:val="24"/>
+          <w:szCs w:val="24"/>
+        </w:rPr>
+        <w:t>8 - 0</w:t>
+      </w:r>
+      <w:r>
+        <w:rPr>
+          <w:rFonts w:ascii="Century Gothic" w:hAnsi="Century Gothic"/>
+          <w:sz w:val="24"/>
+          <w:szCs w:val="24"/>
+        </w:rPr>
+        <w:t xml:space="preserve">: </w:t>
+      </w:r>
+      <w:r>
+        <w:rPr>
+          <w:rFonts w:ascii="Century Gothic" w:hAnsi="Century Gothic"/>
+          <w:sz w:val="24"/>
+          <w:szCs w:val="24"/>
+        </w:rPr>
+        <w:t>keycard selection (if any available)</w:t>
       </w:r>
     </w:p>
     <w:p>
@@ -7186,78 +7786,375 @@
           <w:sz w:val="24"/>
           <w:szCs w:val="24"/>
         </w:rPr>
-        <w:t xml:space="preserve">6 </w:t>
-      </w:r>
-      <w:r>
-        <w:rPr>
-          <w:rFonts w:ascii="Century Gothic" w:hAnsi="Century Gothic"/>
-          <w:sz w:val="24"/>
-          <w:szCs w:val="24"/>
-        </w:rPr>
-        <w:t>–</w:t>
-      </w:r>
-      <w:r>
-        <w:rPr>
-          <w:rFonts w:ascii="Century Gothic" w:hAnsi="Century Gothic"/>
+        <w:t>8 - red key</w:t>
+      </w:r>
+      <w:r>
+        <w:rPr>
+          <w:rFonts w:ascii="Century Gothic" w:hAnsi="Century Gothic"/>
+          <w:sz w:val="24"/>
+          <w:szCs w:val="24"/>
+        </w:rPr>
+        <w:t>card</w:t>
+      </w:r>
+    </w:p>
+    <w:p>
+      <w:pPr>
+        <w:ind w:firstLine="720"/>
+        <w:jc w:val="both"/>
+        <w:rPr>
+          <w:rFonts w:ascii="Century Gothic" w:hAnsi="Century Gothic"/>
+          <w:sz w:val="24"/>
+          <w:szCs w:val="24"/>
+        </w:rPr>
+      </w:pPr>
+      <w:r>
+        <w:rPr>
+          <w:rFonts w:ascii="Century Gothic" w:hAnsi="Century Gothic"/>
+          <w:sz w:val="24"/>
+          <w:szCs w:val="24"/>
+        </w:rPr>
+        <w:t>9 - green key</w:t>
+      </w:r>
+      <w:r>
+        <w:rPr>
+          <w:rFonts w:ascii="Century Gothic" w:hAnsi="Century Gothic"/>
+          <w:sz w:val="24"/>
+          <w:szCs w:val="24"/>
+        </w:rPr>
+        <w:t>card</w:t>
+      </w:r>
+    </w:p>
+    <w:p>
+      <w:pPr>
+        <w:ind w:firstLine="720"/>
+        <w:jc w:val="both"/>
+        <w:rPr>
+          <w:rFonts w:ascii="Century Gothic" w:hAnsi="Century Gothic"/>
+          <w:sz w:val="24"/>
+          <w:szCs w:val="24"/>
+        </w:rPr>
+      </w:pPr>
+      <w:r>
+        <w:rPr>
+          <w:rFonts w:ascii="Century Gothic" w:hAnsi="Century Gothic"/>
+          <w:sz w:val="24"/>
+          <w:szCs w:val="24"/>
+        </w:rPr>
+        <w:t>0 - blue key</w:t>
+      </w:r>
+      <w:r>
+        <w:rPr>
+          <w:rFonts w:ascii="Century Gothic" w:hAnsi="Century Gothic"/>
+          <w:sz w:val="24"/>
+          <w:szCs w:val="24"/>
+        </w:rPr>
+        <w:t>card</w:t>
+      </w:r>
+    </w:p>
+    <w:p>
+      <w:pPr>
+        <w:jc w:val="both"/>
+        <w:rPr>
+          <w:rFonts w:ascii="Century Gothic" w:hAnsi="Century Gothic"/>
+          <w:sz w:val="24"/>
+          <w:szCs w:val="24"/>
+        </w:rPr>
+      </w:pPr>
+      <w:r>
+        <w:rPr>
+          <w:rFonts w:ascii="Century Gothic" w:hAnsi="Century Gothic"/>
+          <w:b/>
+          <w:bCs/>
+          <w:sz w:val="24"/>
+          <w:szCs w:val="24"/>
+        </w:rPr>
+        <w:t xml:space="preserve">T, </w:t>
+      </w:r>
+      <w:r>
+        <w:rPr>
+          <w:rFonts w:ascii="Century Gothic" w:hAnsi="Century Gothic"/>
+          <w:b/>
+          <w:bCs/>
+          <w:sz w:val="24"/>
+          <w:szCs w:val="24"/>
+        </w:rPr>
+        <w:t>TAB</w:t>
+      </w:r>
+      <w:r>
+        <w:rPr>
+          <w:rFonts w:ascii="Century Gothic" w:hAnsi="Century Gothic"/>
+          <w:sz w:val="24"/>
+          <w:szCs w:val="24"/>
+        </w:rPr>
+        <w:t xml:space="preserve">: change </w:t>
+      </w:r>
+      <w:r>
+        <w:rPr>
+          <w:rFonts w:ascii="Century Gothic" w:hAnsi="Century Gothic"/>
+          <w:sz w:val="24"/>
+          <w:szCs w:val="24"/>
+        </w:rPr>
+        <w:t>to next available weapon or keycard</w:t>
+      </w:r>
+    </w:p>
+    <w:p>
+      <w:pPr>
+        <w:jc w:val="both"/>
+        <w:rPr>
+          <w:rFonts w:ascii="Century Gothic" w:hAnsi="Century Gothic"/>
+          <w:sz w:val="24"/>
+          <w:szCs w:val="24"/>
+        </w:rPr>
+      </w:pPr>
+      <w:r>
+        <w:rPr>
+          <w:rFonts w:ascii="Century Gothic" w:hAnsi="Century Gothic"/>
+          <w:b/>
+          <w:bCs/>
+          <w:sz w:val="24"/>
+          <w:szCs w:val="24"/>
+        </w:rPr>
+        <w:t>R</w:t>
+      </w:r>
+      <w:r>
+        <w:rPr>
+          <w:rFonts w:ascii="Century Gothic" w:hAnsi="Century Gothic"/>
+          <w:sz w:val="24"/>
+          <w:szCs w:val="24"/>
+        </w:rPr>
+        <w:t xml:space="preserve">: change </w:t>
+      </w:r>
+      <w:r>
+        <w:rPr>
+          <w:rFonts w:ascii="Century Gothic" w:hAnsi="Century Gothic"/>
+          <w:sz w:val="24"/>
+          <w:szCs w:val="24"/>
+        </w:rPr>
+        <w:t xml:space="preserve">to </w:t>
+      </w:r>
+      <w:proofErr w:type="gramStart"/>
+      <w:r>
+        <w:rPr>
+          <w:rFonts w:ascii="Century Gothic" w:hAnsi="Century Gothic"/>
+          <w:sz w:val="24"/>
+          <w:szCs w:val="24"/>
+        </w:rPr>
+        <w:t>previous</w:t>
+      </w:r>
+      <w:proofErr w:type="gramEnd"/>
+      <w:r>
+        <w:rPr>
+          <w:rFonts w:ascii="Century Gothic" w:hAnsi="Century Gothic"/>
+          <w:sz w:val="24"/>
+          <w:szCs w:val="24"/>
+        </w:rPr>
+        <w:t xml:space="preserve"> available weapon or keycard</w:t>
+      </w:r>
+    </w:p>
+    <w:p>
+      <w:pPr>
+        <w:jc w:val="both"/>
+        <w:rPr>
+          <w:rFonts w:ascii="Century Gothic" w:hAnsi="Century Gothic"/>
+          <w:sz w:val="24"/>
+          <w:szCs w:val="24"/>
+        </w:rPr>
+      </w:pPr>
+      <w:r>
+        <w:rPr>
+          <w:rFonts w:ascii="Century Gothic" w:hAnsi="Century Gothic"/>
+          <w:b/>
+          <w:bCs/>
+          <w:sz w:val="24"/>
+          <w:szCs w:val="24"/>
+        </w:rPr>
+        <w:t>F</w:t>
+      </w:r>
+      <w:r>
+        <w:rPr>
+          <w:rFonts w:ascii="Century Gothic" w:hAnsi="Century Gothic"/>
+          <w:b/>
+          <w:bCs/>
+          <w:sz w:val="24"/>
+          <w:szCs w:val="24"/>
+        </w:rPr>
+        <w:t>1-</w:t>
+      </w:r>
+      <w:r>
+        <w:rPr>
+          <w:rFonts w:ascii="Century Gothic" w:hAnsi="Century Gothic"/>
+          <w:b/>
+          <w:bCs/>
+          <w:sz w:val="24"/>
+          <w:szCs w:val="24"/>
+        </w:rPr>
+        <w:t>F</w:t>
+      </w:r>
+      <w:r>
+        <w:rPr>
+          <w:rFonts w:ascii="Century Gothic" w:hAnsi="Century Gothic"/>
+          <w:b/>
+          <w:bCs/>
+          <w:sz w:val="24"/>
+          <w:szCs w:val="24"/>
+        </w:rPr>
+        <w:t>8</w:t>
+      </w:r>
+      <w:r>
+        <w:rPr>
+          <w:rFonts w:ascii="Century Gothic" w:hAnsi="Century Gothic"/>
+          <w:sz w:val="24"/>
+          <w:szCs w:val="24"/>
+        </w:rPr>
+        <w:t>: change the game window</w:t>
+      </w:r>
+      <w:r>
+        <w:rPr>
+          <w:rFonts w:ascii="Century Gothic" w:hAnsi="Century Gothic"/>
+          <w:sz w:val="24"/>
+          <w:szCs w:val="24"/>
+        </w:rPr>
+        <w:t xml:space="preserve"> size. </w:t>
+      </w:r>
+      <w:r>
+        <w:rPr>
+          <w:rFonts w:ascii="Century Gothic" w:hAnsi="Century Gothic"/>
+          <w:sz w:val="24"/>
+          <w:szCs w:val="24"/>
+        </w:rPr>
+        <w:t>Sizes 6-8 can be set only from within the game (not from the main menu)</w:t>
+      </w:r>
+    </w:p>
+    <w:p>
+      <w:pPr>
+        <w:jc w:val="both"/>
+        <w:rPr>
+          <w:rFonts w:ascii="Century Gothic" w:hAnsi="Century Gothic"/>
+          <w:sz w:val="24"/>
+          <w:szCs w:val="24"/>
+        </w:rPr>
+      </w:pPr>
+      <w:r>
+        <w:rPr>
+          <w:rFonts w:ascii="Century Gothic" w:hAnsi="Century Gothic"/>
+          <w:b/>
+          <w:bCs/>
+          <w:sz w:val="24"/>
+          <w:szCs w:val="24"/>
+        </w:rPr>
+        <w:t xml:space="preserve">+ </w:t>
+      </w:r>
+      <w:r>
+        <w:rPr>
+          <w:rFonts w:ascii="Century Gothic" w:hAnsi="Century Gothic"/>
+          <w:sz w:val="24"/>
+          <w:szCs w:val="24"/>
+        </w:rPr>
+        <w:t>/</w:t>
+      </w:r>
+      <w:r>
+        <w:rPr>
+          <w:rFonts w:ascii="Century Gothic" w:hAnsi="Century Gothic"/>
+          <w:b/>
+          <w:bCs/>
           <w:sz w:val="24"/>
           <w:szCs w:val="24"/>
         </w:rPr>
         <w:t xml:space="preserve"> </w:t>
       </w:r>
-      <w:r>
-        <w:rPr>
-          <w:rFonts w:ascii="Century Gothic" w:hAnsi="Century Gothic"/>
-          <w:sz w:val="24"/>
-          <w:szCs w:val="24"/>
-        </w:rPr>
-        <w:t xml:space="preserve">shock </w:t>
-      </w:r>
-      <w:r>
-        <w:rPr>
-          <w:rFonts w:ascii="Century Gothic" w:hAnsi="Century Gothic"/>
-          <w:sz w:val="24"/>
-          <w:szCs w:val="24"/>
-        </w:rPr>
-        <w:t>blaster</w:t>
-      </w:r>
-    </w:p>
-    <w:p>
-      <w:pPr>
-        <w:ind w:firstLine="720"/>
-        <w:jc w:val="both"/>
-        <w:rPr>
-          <w:rFonts w:ascii="Century Gothic" w:hAnsi="Century Gothic"/>
-          <w:sz w:val="24"/>
-          <w:szCs w:val="24"/>
-        </w:rPr>
-      </w:pPr>
-      <w:r>
-        <w:rPr>
-          <w:rFonts w:ascii="Century Gothic" w:hAnsi="Century Gothic"/>
-          <w:sz w:val="24"/>
-          <w:szCs w:val="24"/>
-        </w:rPr>
-        <w:t>7 - rocket launcher</w:t>
-      </w:r>
-    </w:p>
-    <w:p>
-      <w:pPr>
-        <w:jc w:val="both"/>
-        <w:rPr>
-          <w:rFonts w:ascii="Century Gothic" w:hAnsi="Century Gothic"/>
-          <w:sz w:val="24"/>
-          <w:szCs w:val="24"/>
-        </w:rPr>
-      </w:pPr>
-      <w:r>
-        <w:rPr>
-          <w:rFonts w:ascii="Century Gothic" w:hAnsi="Century Gothic"/>
-          <w:b/>
-          <w:bCs/>
-          <w:sz w:val="24"/>
-          <w:szCs w:val="24"/>
-        </w:rPr>
-        <w:t>8 - 0</w:t>
+      <w:proofErr w:type="gramStart"/>
+      <w:r>
+        <w:rPr>
+          <w:rFonts w:ascii="Century Gothic" w:hAnsi="Century Gothic"/>
+          <w:b/>
+          <w:bCs/>
+          <w:sz w:val="24"/>
+          <w:szCs w:val="24"/>
+        </w:rPr>
+        <w:t>-</w:t>
+      </w:r>
+      <w:r>
+        <w:rPr>
+          <w:rFonts w:ascii="Century Gothic" w:hAnsi="Century Gothic"/>
+          <w:sz w:val="24"/>
+          <w:szCs w:val="24"/>
+        </w:rPr>
+        <w:t xml:space="preserve"> </w:t>
+      </w:r>
+      <w:r>
+        <w:rPr>
+          <w:rFonts w:ascii="Century Gothic" w:hAnsi="Century Gothic"/>
+          <w:sz w:val="24"/>
+          <w:szCs w:val="24"/>
+        </w:rPr>
+        <w:t>:</w:t>
+      </w:r>
+      <w:proofErr w:type="gramEnd"/>
+      <w:r>
+        <w:rPr>
+          <w:rFonts w:ascii="Century Gothic" w:hAnsi="Century Gothic"/>
+          <w:sz w:val="24"/>
+          <w:szCs w:val="24"/>
+        </w:rPr>
+        <w:t xml:space="preserve"> change the game window size one step at a time</w:t>
+      </w:r>
+    </w:p>
+    <w:p>
+      <w:pPr>
+        <w:jc w:val="both"/>
+        <w:rPr>
+          <w:rFonts w:ascii="Century Gothic" w:hAnsi="Century Gothic"/>
+          <w:sz w:val="24"/>
+          <w:szCs w:val="24"/>
+        </w:rPr>
+      </w:pPr>
+      <w:r>
+        <w:rPr>
+          <w:rFonts w:ascii="Century Gothic" w:hAnsi="Century Gothic"/>
+          <w:b/>
+          <w:bCs/>
+          <w:sz w:val="24"/>
+          <w:szCs w:val="24"/>
+        </w:rPr>
+        <w:t>F10</w:t>
+      </w:r>
+      <w:r>
+        <w:rPr>
+          <w:rFonts w:ascii="Century Gothic" w:hAnsi="Century Gothic"/>
+          <w:sz w:val="24"/>
+          <w:szCs w:val="24"/>
+        </w:rPr>
+        <w:t xml:space="preserve">: quit </w:t>
+      </w:r>
+      <w:proofErr w:type="spellStart"/>
+      <w:r>
+        <w:rPr>
+          <w:rFonts w:ascii="Century Gothic" w:hAnsi="Century Gothic"/>
+          <w:sz w:val="24"/>
+          <w:szCs w:val="24"/>
+        </w:rPr>
+        <w:t>WHDLoad</w:t>
+      </w:r>
+      <w:proofErr w:type="spellEnd"/>
+    </w:p>
+    <w:p>
+      <w:pPr>
+        <w:jc w:val="both"/>
+        <w:rPr>
+          <w:rFonts w:ascii="Century Gothic" w:hAnsi="Century Gothic"/>
+          <w:sz w:val="24"/>
+          <w:szCs w:val="24"/>
+        </w:rPr>
+      </w:pPr>
+      <w:r>
+        <w:rPr>
+          <w:rFonts w:ascii="Century Gothic" w:hAnsi="Century Gothic"/>
+          <w:b/>
+          <w:bCs/>
+          <w:sz w:val="24"/>
+          <w:szCs w:val="24"/>
+        </w:rPr>
+        <w:t>`</w:t>
       </w:r>
       <w:r>
         <w:rPr>
@@ -7273,118 +8170,231 @@
           <w:sz w:val="24"/>
           <w:szCs w:val="24"/>
         </w:rPr>
-        <w:t>keycard selection (if any available)</w:t>
-      </w:r>
-    </w:p>
-    <w:p>
-      <w:pPr>
-        <w:ind w:firstLine="720"/>
-        <w:jc w:val="both"/>
-        <w:rPr>
-          <w:rFonts w:ascii="Century Gothic" w:hAnsi="Century Gothic"/>
-          <w:sz w:val="24"/>
-          <w:szCs w:val="24"/>
-        </w:rPr>
-      </w:pPr>
-      <w:r>
-        <w:rPr>
-          <w:rFonts w:ascii="Century Gothic" w:hAnsi="Century Gothic"/>
-          <w:sz w:val="24"/>
-          <w:szCs w:val="24"/>
-        </w:rPr>
-        <w:t>8 - red key</w:t>
-      </w:r>
-      <w:r>
-        <w:rPr>
-          <w:rFonts w:ascii="Century Gothic" w:hAnsi="Century Gothic"/>
-          <w:sz w:val="24"/>
-          <w:szCs w:val="24"/>
-        </w:rPr>
-        <w:t>card</w:t>
-      </w:r>
-    </w:p>
-    <w:p>
-      <w:pPr>
-        <w:ind w:firstLine="720"/>
-        <w:jc w:val="both"/>
-        <w:rPr>
-          <w:rFonts w:ascii="Century Gothic" w:hAnsi="Century Gothic"/>
-          <w:sz w:val="24"/>
-          <w:szCs w:val="24"/>
-        </w:rPr>
-      </w:pPr>
-      <w:r>
-        <w:rPr>
-          <w:rFonts w:ascii="Century Gothic" w:hAnsi="Century Gothic"/>
-          <w:sz w:val="24"/>
-          <w:szCs w:val="24"/>
-        </w:rPr>
-        <w:t>9 - green key</w:t>
-      </w:r>
-      <w:r>
-        <w:rPr>
-          <w:rFonts w:ascii="Century Gothic" w:hAnsi="Century Gothic"/>
-          <w:sz w:val="24"/>
-          <w:szCs w:val="24"/>
-        </w:rPr>
-        <w:t>card</w:t>
-      </w:r>
-    </w:p>
-    <w:p>
-      <w:pPr>
-        <w:ind w:firstLine="720"/>
-        <w:jc w:val="both"/>
-        <w:rPr>
-          <w:rFonts w:ascii="Century Gothic" w:hAnsi="Century Gothic"/>
-          <w:sz w:val="24"/>
-          <w:szCs w:val="24"/>
-        </w:rPr>
-      </w:pPr>
-      <w:r>
-        <w:rPr>
-          <w:rFonts w:ascii="Century Gothic" w:hAnsi="Century Gothic"/>
-          <w:sz w:val="24"/>
-          <w:szCs w:val="24"/>
-        </w:rPr>
-        <w:t>0 - blue key</w:t>
-      </w:r>
-      <w:r>
-        <w:rPr>
-          <w:rFonts w:ascii="Century Gothic" w:hAnsi="Century Gothic"/>
-          <w:sz w:val="24"/>
-          <w:szCs w:val="24"/>
-        </w:rPr>
-        <w:t>card</w:t>
-      </w:r>
-    </w:p>
-    <w:p>
-      <w:pPr>
-        <w:jc w:val="both"/>
-        <w:rPr>
-          <w:rFonts w:ascii="Century Gothic" w:hAnsi="Century Gothic"/>
-          <w:sz w:val="24"/>
-          <w:szCs w:val="24"/>
-        </w:rPr>
-      </w:pPr>
-      <w:r>
-        <w:rPr>
-          <w:rFonts w:ascii="Century Gothic" w:hAnsi="Century Gothic"/>
-          <w:b/>
-          <w:bCs/>
-          <w:sz w:val="24"/>
-          <w:szCs w:val="24"/>
-        </w:rPr>
-        <w:t xml:space="preserve">T, </w:t>
-      </w:r>
-      <w:r>
-        <w:rPr>
-          <w:rFonts w:ascii="Century Gothic" w:hAnsi="Century Gothic"/>
-          <w:b/>
-          <w:bCs/>
-          <w:sz w:val="24"/>
-          <w:szCs w:val="24"/>
-        </w:rPr>
-        <w:t>TAB</w:t>
+        <w:t>display current FPS (Frames per Second)</w:t>
+      </w:r>
+    </w:p>
+    <w:p>
+      <w:pPr>
+        <w:jc w:val="both"/>
+        <w:rPr>
+          <w:rFonts w:ascii="Century Gothic" w:hAnsi="Century Gothic"/>
+          <w:sz w:val="24"/>
+          <w:szCs w:val="24"/>
+        </w:rPr>
+      </w:pPr>
+    </w:p>
+    <w:p>
+      <w:pPr>
+        <w:pStyle w:val="Heading2"/>
+        <w:rPr>
+          <w:b/>
+          <w:bCs/>
+        </w:rPr>
+      </w:pPr>
+      <w:r>
+        <w:rPr>
+          <w:b/>
+          <w:bCs/>
+        </w:rPr>
+        <w:t>GAMEPAD</w:t>
+      </w:r>
+    </w:p>
+    <w:p>
+      <w:pPr>
+        <w:jc w:val="both"/>
+        <w:rPr>
+          <w:rFonts w:ascii="Century Gothic" w:hAnsi="Century Gothic"/>
+          <w:sz w:val="24"/>
+          <w:szCs w:val="24"/>
+        </w:rPr>
+      </w:pPr>
+    </w:p>
+    <w:p>
+      <w:pPr>
+        <w:jc w:val="both"/>
+        <w:rPr>
+          <w:rFonts w:ascii="Century Gothic" w:hAnsi="Century Gothic"/>
+          <w:sz w:val="24"/>
+          <w:szCs w:val="24"/>
+        </w:rPr>
+      </w:pPr>
+      <w:r>
+        <w:rPr>
+          <w:rFonts w:ascii="Century Gothic" w:hAnsi="Century Gothic"/>
+          <w:b/>
+          <w:bCs/>
+          <w:sz w:val="24"/>
+          <w:szCs w:val="24"/>
+        </w:rPr>
+        <w:t>U</w:t>
+      </w:r>
+      <w:r>
+        <w:rPr>
+          <w:rFonts w:ascii="Century Gothic" w:hAnsi="Century Gothic"/>
+          <w:b/>
+          <w:bCs/>
+          <w:sz w:val="24"/>
+          <w:szCs w:val="24"/>
+        </w:rPr>
+        <w:t>p</w:t>
+      </w:r>
+      <w:r>
+        <w:rPr>
+          <w:rFonts w:ascii="Century Gothic" w:hAnsi="Century Gothic"/>
+          <w:b/>
+          <w:bCs/>
+          <w:sz w:val="24"/>
+          <w:szCs w:val="24"/>
+        </w:rPr>
+        <w:t xml:space="preserve"> / </w:t>
+      </w:r>
+      <w:r>
+        <w:rPr>
+          <w:rFonts w:ascii="Century Gothic" w:hAnsi="Century Gothic"/>
+          <w:b/>
+          <w:bCs/>
+          <w:sz w:val="24"/>
+          <w:szCs w:val="24"/>
+        </w:rPr>
+        <w:t>down</w:t>
+      </w:r>
+      <w:r>
+        <w:rPr>
+          <w:rFonts w:ascii="Century Gothic" w:hAnsi="Century Gothic"/>
+          <w:b/>
+          <w:bCs/>
+          <w:sz w:val="24"/>
+          <w:szCs w:val="24"/>
+        </w:rPr>
+        <w:t xml:space="preserve"> </w:t>
+      </w:r>
+      <w:r>
+        <w:rPr>
+          <w:rFonts w:ascii="Century Gothic" w:hAnsi="Century Gothic"/>
+          <w:b/>
+          <w:bCs/>
+          <w:sz w:val="24"/>
+          <w:szCs w:val="24"/>
+        </w:rPr>
+        <w:t>arrows</w:t>
+      </w:r>
+      <w:r>
+        <w:rPr>
+          <w:rFonts w:ascii="Century Gothic" w:hAnsi="Century Gothic"/>
+          <w:sz w:val="24"/>
+          <w:szCs w:val="24"/>
+        </w:rPr>
+        <w:t>: move forward</w:t>
+      </w:r>
+      <w:r>
+        <w:rPr>
+          <w:rFonts w:ascii="Century Gothic" w:hAnsi="Century Gothic"/>
+          <w:sz w:val="24"/>
+          <w:szCs w:val="24"/>
+        </w:rPr>
+        <w:t xml:space="preserve"> and </w:t>
+      </w:r>
+      <w:r>
+        <w:rPr>
+          <w:rFonts w:ascii="Century Gothic" w:hAnsi="Century Gothic"/>
+          <w:sz w:val="24"/>
+          <w:szCs w:val="24"/>
+        </w:rPr>
+        <w:t>backward</w:t>
+      </w:r>
+    </w:p>
+    <w:p>
+      <w:pPr>
+        <w:jc w:val="both"/>
+        <w:rPr>
+          <w:rFonts w:ascii="Century Gothic" w:hAnsi="Century Gothic"/>
+          <w:sz w:val="24"/>
+          <w:szCs w:val="24"/>
+        </w:rPr>
+      </w:pPr>
+      <w:r>
+        <w:rPr>
+          <w:rFonts w:ascii="Century Gothic" w:hAnsi="Century Gothic"/>
+          <w:b/>
+          <w:bCs/>
+          <w:sz w:val="24"/>
+          <w:szCs w:val="24"/>
+        </w:rPr>
+        <w:t xml:space="preserve">Left / right </w:t>
+      </w:r>
+      <w:r>
+        <w:rPr>
+          <w:rFonts w:ascii="Century Gothic" w:hAnsi="Century Gothic"/>
+          <w:b/>
+          <w:bCs/>
+          <w:sz w:val="24"/>
+          <w:szCs w:val="24"/>
+        </w:rPr>
+        <w:t>arrows</w:t>
+      </w:r>
+      <w:r>
+        <w:rPr>
+          <w:rFonts w:ascii="Century Gothic" w:hAnsi="Century Gothic"/>
+          <w:sz w:val="24"/>
+          <w:szCs w:val="24"/>
+        </w:rPr>
+        <w:t xml:space="preserve">: move </w:t>
+      </w:r>
+      <w:r>
+        <w:rPr>
+          <w:rFonts w:ascii="Century Gothic" w:hAnsi="Century Gothic"/>
+          <w:sz w:val="24"/>
+          <w:szCs w:val="24"/>
+        </w:rPr>
+        <w:t>sideways left / right</w:t>
+      </w:r>
+    </w:p>
+    <w:p>
+      <w:pPr>
+        <w:jc w:val="both"/>
+        <w:rPr>
+          <w:rFonts w:ascii="Century Gothic" w:hAnsi="Century Gothic"/>
+          <w:sz w:val="24"/>
+          <w:szCs w:val="24"/>
+        </w:rPr>
+      </w:pPr>
+      <w:r>
+        <w:rPr>
+          <w:rFonts w:ascii="Century Gothic" w:hAnsi="Century Gothic"/>
+          <w:b/>
+          <w:bCs/>
+          <w:sz w:val="24"/>
+          <w:szCs w:val="24"/>
+        </w:rPr>
+        <w:t>X / B</w:t>
+      </w:r>
+      <w:r>
+        <w:rPr>
+          <w:rFonts w:ascii="Century Gothic" w:hAnsi="Century Gothic"/>
+          <w:sz w:val="24"/>
+          <w:szCs w:val="24"/>
+        </w:rPr>
+        <w:t>: turn left / right</w:t>
+      </w:r>
+    </w:p>
+    <w:p>
+      <w:pPr>
+        <w:jc w:val="both"/>
+        <w:rPr>
+          <w:rFonts w:ascii="Century Gothic" w:hAnsi="Century Gothic"/>
+          <w:sz w:val="24"/>
+          <w:szCs w:val="24"/>
+        </w:rPr>
+      </w:pPr>
+      <w:r>
+        <w:rPr>
+          <w:rFonts w:ascii="Century Gothic" w:hAnsi="Century Gothic"/>
+          <w:b/>
+          <w:bCs/>
+          <w:sz w:val="24"/>
+          <w:szCs w:val="24"/>
+        </w:rPr>
+        <w:t>A / Y</w:t>
       </w:r>
       <w:r>
         <w:rPr>
@@ -7400,7 +8410,60 @@
           <w:sz w:val="24"/>
           <w:szCs w:val="24"/>
         </w:rPr>
-        <w:t>to next available weapon or keycard</w:t>
+        <w:t>to previous / next available weapon or keycard</w:t>
+      </w:r>
+    </w:p>
+    <w:p>
+      <w:pPr>
+        <w:rPr>
+          <w:rFonts w:ascii="Century Gothic" w:hAnsi="Century Gothic"/>
+          <w:sz w:val="24"/>
+          <w:szCs w:val="24"/>
+        </w:rPr>
+      </w:pPr>
+      <w:r>
+        <w:rPr>
+          <w:rFonts w:ascii="Century Gothic" w:hAnsi="Century Gothic"/>
+          <w:b/>
+          <w:bCs/>
+          <w:sz w:val="24"/>
+          <w:szCs w:val="24"/>
+        </w:rPr>
+        <w:t>L</w:t>
+      </w:r>
+      <w:r>
+        <w:rPr>
+          <w:rFonts w:ascii="Century Gothic" w:hAnsi="Century Gothic"/>
+          <w:sz w:val="24"/>
+          <w:szCs w:val="24"/>
+        </w:rPr>
+        <w:t xml:space="preserve">: </w:t>
+      </w:r>
+      <w:r>
+        <w:rPr>
+          <w:rFonts w:ascii="Century Gothic" w:hAnsi="Century Gothic"/>
+          <w:sz w:val="24"/>
+          <w:szCs w:val="24"/>
+        </w:rPr>
+        <w:t xml:space="preserve">interact with the environment </w:t>
+      </w:r>
+      <w:proofErr w:type="gramStart"/>
+      <w:r>
+        <w:rPr>
+          <w:rFonts w:ascii="Century Gothic" w:hAnsi="Century Gothic"/>
+          <w:sz w:val="24"/>
+          <w:szCs w:val="24"/>
+        </w:rPr>
+        <w:t>e.g.</w:t>
+      </w:r>
+      <w:proofErr w:type="gramEnd"/>
+      <w:r>
+        <w:rPr>
+          <w:rFonts w:ascii="Century Gothic" w:hAnsi="Century Gothic"/>
+          <w:sz w:val="24"/>
+          <w:szCs w:val="24"/>
+        </w:rPr>
+        <w:t xml:space="preserve"> open (some) doors, operate switches</w:t>
       </w:r>
     </w:p>
     <w:p>
@@ -7428,509 +8491,6 @@
           <w:sz w:val="24"/>
           <w:szCs w:val="24"/>
         </w:rPr>
-        <w:t xml:space="preserve">: change </w:t>
-      </w:r>
-      <w:r>
-        <w:rPr>
-          <w:rFonts w:ascii="Century Gothic" w:hAnsi="Century Gothic"/>
-          <w:sz w:val="24"/>
-          <w:szCs w:val="24"/>
-        </w:rPr>
-        <w:t>to previous available weapon or keycard</w:t>
-      </w:r>
-    </w:p>
-    <w:p>
-      <w:pPr>
-        <w:jc w:val="both"/>
-        <w:rPr>
-          <w:rFonts w:ascii="Century Gothic" w:hAnsi="Century Gothic"/>
-          <w:sz w:val="24"/>
-          <w:szCs w:val="24"/>
-        </w:rPr>
-      </w:pPr>
-      <w:r>
-        <w:rPr>
-          <w:rFonts w:ascii="Century Gothic" w:hAnsi="Century Gothic"/>
-          <w:b/>
-          <w:bCs/>
-          <w:sz w:val="24"/>
-          <w:szCs w:val="24"/>
-        </w:rPr>
-        <w:t>F</w:t>
-      </w:r>
-      <w:r>
-        <w:rPr>
-          <w:rFonts w:ascii="Century Gothic" w:hAnsi="Century Gothic"/>
-          <w:b/>
-          <w:bCs/>
-          <w:sz w:val="24"/>
-          <w:szCs w:val="24"/>
-        </w:rPr>
-        <w:t>1-</w:t>
-      </w:r>
-      <w:r>
-        <w:rPr>
-          <w:rFonts w:ascii="Century Gothic" w:hAnsi="Century Gothic"/>
-          <w:b/>
-          <w:bCs/>
-          <w:sz w:val="24"/>
-          <w:szCs w:val="24"/>
-        </w:rPr>
-        <w:t>F</w:t>
-      </w:r>
-      <w:r>
-        <w:rPr>
-          <w:rFonts w:ascii="Century Gothic" w:hAnsi="Century Gothic"/>
-          <w:b/>
-          <w:bCs/>
-          <w:sz w:val="24"/>
-          <w:szCs w:val="24"/>
-        </w:rPr>
-        <w:t>8</w:t>
-      </w:r>
-      <w:r>
-        <w:rPr>
-          <w:rFonts w:ascii="Century Gothic" w:hAnsi="Century Gothic"/>
-          <w:sz w:val="24"/>
-          <w:szCs w:val="24"/>
-        </w:rPr>
-        <w:t>: change the game window</w:t>
-      </w:r>
-      <w:r>
-        <w:rPr>
-          <w:rFonts w:ascii="Century Gothic" w:hAnsi="Century Gothic"/>
-          <w:sz w:val="24"/>
-          <w:szCs w:val="24"/>
-        </w:rPr>
-        <w:t xml:space="preserve"> size. </w:t>
-      </w:r>
-      <w:r>
-        <w:rPr>
-          <w:rFonts w:ascii="Century Gothic" w:hAnsi="Century Gothic"/>
-          <w:sz w:val="24"/>
-          <w:szCs w:val="24"/>
-        </w:rPr>
-        <w:t>Sizes 6-8 can be set only from within the game (not from the main menu)</w:t>
-      </w:r>
-    </w:p>
-    <w:p>
-      <w:pPr>
-        <w:jc w:val="both"/>
-        <w:rPr>
-          <w:rFonts w:ascii="Century Gothic" w:hAnsi="Century Gothic"/>
-          <w:sz w:val="24"/>
-          <w:szCs w:val="24"/>
-        </w:rPr>
-      </w:pPr>
-      <w:r>
-        <w:rPr>
-          <w:rFonts w:ascii="Century Gothic" w:hAnsi="Century Gothic"/>
-          <w:b/>
-          <w:bCs/>
-          <w:sz w:val="24"/>
-          <w:szCs w:val="24"/>
-        </w:rPr>
-        <w:t xml:space="preserve">+ </w:t>
-      </w:r>
-      <w:r>
-        <w:rPr>
-          <w:rFonts w:ascii="Century Gothic" w:hAnsi="Century Gothic"/>
-          <w:sz w:val="24"/>
-          <w:szCs w:val="24"/>
-        </w:rPr>
-        <w:t>/</w:t>
-      </w:r>
-      <w:r>
-        <w:rPr>
-          <w:rFonts w:ascii="Century Gothic" w:hAnsi="Century Gothic"/>
-          <w:b/>
-          <w:bCs/>
-          <w:sz w:val="24"/>
-          <w:szCs w:val="24"/>
-        </w:rPr>
-        <w:t xml:space="preserve"> -</w:t>
-      </w:r>
-      <w:r>
-        <w:rPr>
-          <w:rFonts w:ascii="Century Gothic" w:hAnsi="Century Gothic"/>
-          <w:sz w:val="24"/>
-          <w:szCs w:val="24"/>
-        </w:rPr>
-        <w:t xml:space="preserve"> </w:t>
-      </w:r>
-      <w:r>
-        <w:rPr>
-          <w:rFonts w:ascii="Century Gothic" w:hAnsi="Century Gothic"/>
-          <w:sz w:val="24"/>
-          <w:szCs w:val="24"/>
-        </w:rPr>
-        <w:t>: change the game window size one step at a time</w:t>
-      </w:r>
-    </w:p>
-    <w:p>
-      <w:pPr>
-        <w:jc w:val="both"/>
-        <w:rPr>
-          <w:rFonts w:ascii="Century Gothic" w:hAnsi="Century Gothic"/>
-          <w:sz w:val="24"/>
-          <w:szCs w:val="24"/>
-        </w:rPr>
-      </w:pPr>
-      <w:r>
-        <w:rPr>
-          <w:rFonts w:ascii="Century Gothic" w:hAnsi="Century Gothic"/>
-          <w:b/>
-          <w:bCs/>
-          <w:sz w:val="24"/>
-          <w:szCs w:val="24"/>
-        </w:rPr>
-        <w:t>F10</w:t>
-      </w:r>
-      <w:r>
-        <w:rPr>
-          <w:rFonts w:ascii="Century Gothic" w:hAnsi="Century Gothic"/>
-          <w:sz w:val="24"/>
-          <w:szCs w:val="24"/>
-        </w:rPr>
-        <w:t>: quit WHDLoad</w:t>
-      </w:r>
-    </w:p>
-    <w:p>
-      <w:pPr>
-        <w:jc w:val="both"/>
-        <w:rPr>
-          <w:rFonts w:ascii="Century Gothic" w:hAnsi="Century Gothic"/>
-          <w:sz w:val="24"/>
-          <w:szCs w:val="24"/>
-        </w:rPr>
-      </w:pPr>
-      <w:r>
-        <w:rPr>
-          <w:rFonts w:ascii="Century Gothic" w:hAnsi="Century Gothic"/>
-          <w:b/>
-          <w:bCs/>
-          <w:sz w:val="24"/>
-          <w:szCs w:val="24"/>
-        </w:rPr>
-        <w:t>`</w:t>
-      </w:r>
-      <w:r>
-        <w:rPr>
-          <w:rFonts w:ascii="Century Gothic" w:hAnsi="Century Gothic"/>
-          <w:sz w:val="24"/>
-          <w:szCs w:val="24"/>
-        </w:rPr>
-        <w:t xml:space="preserve">: </w:t>
-      </w:r>
-      <w:r>
-        <w:rPr>
-          <w:rFonts w:ascii="Century Gothic" w:hAnsi="Century Gothic"/>
-          <w:sz w:val="24"/>
-          <w:szCs w:val="24"/>
-        </w:rPr>
-        <w:t>display current FPS (Frames per Second)</w:t>
-      </w:r>
-    </w:p>
-    <w:p>
-      <w:pPr>
-        <w:jc w:val="both"/>
-        <w:rPr>
-          <w:rFonts w:ascii="Century Gothic" w:hAnsi="Century Gothic"/>
-          <w:sz w:val="24"/>
-          <w:szCs w:val="24"/>
-        </w:rPr>
-      </w:pPr>
-    </w:p>
-    <w:p>
-      <w:pPr>
-        <w:pStyle w:val="Heading2"/>
-        <w:rPr>
-          <w:b/>
-          <w:bCs/>
-        </w:rPr>
-      </w:pPr>
-      <w:r>
-        <w:rPr>
-          <w:b/>
-          <w:bCs/>
-        </w:rPr>
-        <w:t>GAMEPAD</w:t>
-      </w:r>
-    </w:p>
-    <w:p>
-      <w:pPr>
-        <w:jc w:val="both"/>
-        <w:rPr>
-          <w:rFonts w:ascii="Century Gothic" w:hAnsi="Century Gothic"/>
-          <w:sz w:val="24"/>
-          <w:szCs w:val="24"/>
-        </w:rPr>
-      </w:pPr>
-    </w:p>
-    <w:p>
-      <w:pPr>
-        <w:jc w:val="both"/>
-        <w:rPr>
-          <w:rFonts w:ascii="Century Gothic" w:hAnsi="Century Gothic"/>
-          <w:sz w:val="24"/>
-          <w:szCs w:val="24"/>
-        </w:rPr>
-      </w:pPr>
-      <w:r>
-        <w:rPr>
-          <w:rFonts w:ascii="Century Gothic" w:hAnsi="Century Gothic"/>
-          <w:b/>
-          <w:bCs/>
-          <w:sz w:val="24"/>
-          <w:szCs w:val="24"/>
-        </w:rPr>
-        <w:t>U</w:t>
-      </w:r>
-      <w:r>
-        <w:rPr>
-          <w:rFonts w:ascii="Century Gothic" w:hAnsi="Century Gothic"/>
-          <w:b/>
-          <w:bCs/>
-          <w:sz w:val="24"/>
-          <w:szCs w:val="24"/>
-        </w:rPr>
-        <w:t>p</w:t>
-      </w:r>
-      <w:r>
-        <w:rPr>
-          <w:rFonts w:ascii="Century Gothic" w:hAnsi="Century Gothic"/>
-          <w:b/>
-          <w:bCs/>
-          <w:sz w:val="24"/>
-          <w:szCs w:val="24"/>
-        </w:rPr>
-        <w:t xml:space="preserve"> / </w:t>
-      </w:r>
-      <w:r>
-        <w:rPr>
-          <w:rFonts w:ascii="Century Gothic" w:hAnsi="Century Gothic"/>
-          <w:b/>
-          <w:bCs/>
-          <w:sz w:val="24"/>
-          <w:szCs w:val="24"/>
-        </w:rPr>
-        <w:t>down</w:t>
-      </w:r>
-      <w:r>
-        <w:rPr>
-          <w:rFonts w:ascii="Century Gothic" w:hAnsi="Century Gothic"/>
-          <w:b/>
-          <w:bCs/>
-          <w:sz w:val="24"/>
-          <w:szCs w:val="24"/>
-        </w:rPr>
-        <w:t xml:space="preserve"> </w:t>
-      </w:r>
-      <w:r>
-        <w:rPr>
-          <w:rFonts w:ascii="Century Gothic" w:hAnsi="Century Gothic"/>
-          <w:b/>
-          <w:bCs/>
-          <w:sz w:val="24"/>
-          <w:szCs w:val="24"/>
-        </w:rPr>
-        <w:t>arrows</w:t>
-      </w:r>
-      <w:r>
-        <w:rPr>
-          <w:rFonts w:ascii="Century Gothic" w:hAnsi="Century Gothic"/>
-          <w:sz w:val="24"/>
-          <w:szCs w:val="24"/>
-        </w:rPr>
-        <w:t>: move forward</w:t>
-      </w:r>
-      <w:r>
-        <w:rPr>
-          <w:rFonts w:ascii="Century Gothic" w:hAnsi="Century Gothic"/>
-          <w:sz w:val="24"/>
-          <w:szCs w:val="24"/>
-        </w:rPr>
-        <w:t xml:space="preserve"> and </w:t>
-      </w:r>
-      <w:r>
-        <w:rPr>
-          <w:rFonts w:ascii="Century Gothic" w:hAnsi="Century Gothic"/>
-          <w:sz w:val="24"/>
-          <w:szCs w:val="24"/>
-        </w:rPr>
-        <w:t>backward</w:t>
-      </w:r>
-    </w:p>
-    <w:p>
-      <w:pPr>
-        <w:jc w:val="both"/>
-        <w:rPr>
-          <w:rFonts w:ascii="Century Gothic" w:hAnsi="Century Gothic"/>
-          <w:sz w:val="24"/>
-          <w:szCs w:val="24"/>
-        </w:rPr>
-      </w:pPr>
-      <w:r>
-        <w:rPr>
-          <w:rFonts w:ascii="Century Gothic" w:hAnsi="Century Gothic"/>
-          <w:b/>
-          <w:bCs/>
-          <w:sz w:val="24"/>
-          <w:szCs w:val="24"/>
-        </w:rPr>
-        <w:t xml:space="preserve">Left / right </w:t>
-      </w:r>
-      <w:r>
-        <w:rPr>
-          <w:rFonts w:ascii="Century Gothic" w:hAnsi="Century Gothic"/>
-          <w:b/>
-          <w:bCs/>
-          <w:sz w:val="24"/>
-          <w:szCs w:val="24"/>
-        </w:rPr>
-        <w:t>arrows</w:t>
-      </w:r>
-      <w:r>
-        <w:rPr>
-          <w:rFonts w:ascii="Century Gothic" w:hAnsi="Century Gothic"/>
-          <w:sz w:val="24"/>
-          <w:szCs w:val="24"/>
-        </w:rPr>
-        <w:t xml:space="preserve">: move </w:t>
-      </w:r>
-      <w:r>
-        <w:rPr>
-          <w:rFonts w:ascii="Century Gothic" w:hAnsi="Century Gothic"/>
-          <w:sz w:val="24"/>
-          <w:szCs w:val="24"/>
-        </w:rPr>
-        <w:t>sideways left / right</w:t>
-      </w:r>
-    </w:p>
-    <w:p>
-      <w:pPr>
-        <w:jc w:val="both"/>
-        <w:rPr>
-          <w:rFonts w:ascii="Century Gothic" w:hAnsi="Century Gothic"/>
-          <w:sz w:val="24"/>
-          <w:szCs w:val="24"/>
-        </w:rPr>
-      </w:pPr>
-      <w:r>
-        <w:rPr>
-          <w:rFonts w:ascii="Century Gothic" w:hAnsi="Century Gothic"/>
-          <w:b/>
-          <w:bCs/>
-          <w:sz w:val="24"/>
-          <w:szCs w:val="24"/>
-        </w:rPr>
-        <w:t>X / B</w:t>
-      </w:r>
-      <w:r>
-        <w:rPr>
-          <w:rFonts w:ascii="Century Gothic" w:hAnsi="Century Gothic"/>
-          <w:sz w:val="24"/>
-          <w:szCs w:val="24"/>
-        </w:rPr>
-        <w:t>: turn left / right</w:t>
-      </w:r>
-    </w:p>
-    <w:p>
-      <w:pPr>
-        <w:jc w:val="both"/>
-        <w:rPr>
-          <w:rFonts w:ascii="Century Gothic" w:hAnsi="Century Gothic"/>
-          <w:sz w:val="24"/>
-          <w:szCs w:val="24"/>
-        </w:rPr>
-      </w:pPr>
-      <w:r>
-        <w:rPr>
-          <w:rFonts w:ascii="Century Gothic" w:hAnsi="Century Gothic"/>
-          <w:b/>
-          <w:bCs/>
-          <w:sz w:val="24"/>
-          <w:szCs w:val="24"/>
-        </w:rPr>
-        <w:t>A / Y</w:t>
-      </w:r>
-      <w:r>
-        <w:rPr>
-          <w:rFonts w:ascii="Century Gothic" w:hAnsi="Century Gothic"/>
-          <w:sz w:val="24"/>
-          <w:szCs w:val="24"/>
-        </w:rPr>
-        <w:t xml:space="preserve">: change </w:t>
-      </w:r>
-      <w:r>
-        <w:rPr>
-          <w:rFonts w:ascii="Century Gothic" w:hAnsi="Century Gothic"/>
-          <w:sz w:val="24"/>
-          <w:szCs w:val="24"/>
-        </w:rPr>
-        <w:t>to previous / next available weapon or keycard</w:t>
-      </w:r>
-    </w:p>
-    <w:p>
-      <w:pPr>
-        <w:rPr>
-          <w:rFonts w:ascii="Century Gothic" w:hAnsi="Century Gothic"/>
-          <w:sz w:val="24"/>
-          <w:szCs w:val="24"/>
-        </w:rPr>
-      </w:pPr>
-      <w:r>
-        <w:rPr>
-          <w:rFonts w:ascii="Century Gothic" w:hAnsi="Century Gothic"/>
-          <w:b/>
-          <w:bCs/>
-          <w:sz w:val="24"/>
-          <w:szCs w:val="24"/>
-        </w:rPr>
-        <w:t>L</w:t>
-      </w:r>
-      <w:r>
-        <w:rPr>
-          <w:rFonts w:ascii="Century Gothic" w:hAnsi="Century Gothic"/>
-          <w:sz w:val="24"/>
-          <w:szCs w:val="24"/>
-        </w:rPr>
-        <w:t xml:space="preserve">: </w:t>
-      </w:r>
-      <w:r>
-        <w:rPr>
-          <w:rFonts w:ascii="Century Gothic" w:hAnsi="Century Gothic"/>
-          <w:sz w:val="24"/>
-          <w:szCs w:val="24"/>
-        </w:rPr>
-        <w:t>interact with the environment e.g. open (some) doors, operate switches</w:t>
-      </w:r>
-    </w:p>
-    <w:p>
-      <w:pPr>
-        <w:jc w:val="both"/>
-        <w:rPr>
-          <w:rFonts w:ascii="Century Gothic" w:hAnsi="Century Gothic"/>
-          <w:sz w:val="24"/>
-          <w:szCs w:val="24"/>
-        </w:rPr>
-      </w:pPr>
-      <w:r>
-        <w:rPr>
-          <w:rFonts w:ascii="Century Gothic" w:hAnsi="Century Gothic"/>
-          <w:b/>
-          <w:bCs/>
-          <w:sz w:val="24"/>
-          <w:szCs w:val="24"/>
-        </w:rPr>
-        <w:t>R</w:t>
-      </w:r>
-      <w:r>
-        <w:rPr>
-          <w:rFonts w:ascii="Century Gothic" w:hAnsi="Century Gothic"/>
-          <w:sz w:val="24"/>
-          <w:szCs w:val="24"/>
-        </w:rPr>
         <w:t>: fire weapons, insert keycard</w:t>
       </w:r>
       <w:r>
@@ -7995,8 +8555,28 @@
           <w:sz w:val="24"/>
           <w:szCs w:val="24"/>
         </w:rPr>
-        <w:t>: quit WHDLoad</w:t>
-      </w:r>
+        <w:t xml:space="preserve">: quit </w:t>
+      </w:r>
+      <w:proofErr w:type="spellStart"/>
+      <w:r>
+        <w:rPr>
+          <w:rFonts w:ascii="Century Gothic" w:hAnsi="Century Gothic"/>
+          <w:sz w:val="24"/>
+          <w:szCs w:val="24"/>
+        </w:rPr>
+        <w:t>WHDLoad</w:t>
+      </w:r>
+      <w:proofErr w:type="spellEnd"/>
+    </w:p>
+    <w:p>
+      <w:pPr>
+        <w:jc w:val="both"/>
+        <w:rPr>
+          <w:rFonts w:ascii="Century Gothic" w:hAnsi="Century Gothic"/>
+          <w:sz w:val="24"/>
+          <w:szCs w:val="24"/>
+        </w:rPr>
+      </w:pPr>
     </w:p>
     <w:p>
       <w:pPr>
@@ -8684,7 +9264,25 @@
           <w:sz w:val="24"/>
           <w:szCs w:val="24"/>
         </w:rPr>
-        <w:t xml:space="preserve"> Virtual Design team with help from Adam Nowakowski with preparing the final version of the WHDLoad install.</w:t>
+        <w:t xml:space="preserve"> Virtual Design team with help from Adam Nowakowski with preparing the final version of the </w:t>
+      </w:r>
+      <w:proofErr w:type="spellStart"/>
+      <w:r>
+        <w:rPr>
+          <w:rFonts w:ascii="Century Gothic" w:hAnsi="Century Gothic"/>
+          <w:sz w:val="24"/>
+          <w:szCs w:val="24"/>
+        </w:rPr>
+        <w:t>WHDLoad</w:t>
+      </w:r>
+      <w:proofErr w:type="spellEnd"/>
+      <w:r>
+        <w:rPr>
+          <w:rFonts w:ascii="Century Gothic" w:hAnsi="Century Gothic"/>
+          <w:sz w:val="24"/>
+          <w:szCs w:val="24"/>
+        </w:rPr>
+        <w:t xml:space="preserve"> install.</w:t>
       </w:r>
     </w:p>
     <w:p>

</xml_diff>

<commit_message>
Final version 1.3 files
</commit_message>
<xml_diff>
--- a/Manual/Manual.docx
+++ b/Manual/Manual.docx
@@ -92,7 +92,27 @@
         <w:t>Version 1.3</w:t>
       </w:r>
       <w:r>
-        <w:t xml:space="preserve"> (January 2022)</w:t>
+        <w:t xml:space="preserve"> </w:t>
+      </w:r>
+      <w:r>
+        <w:t>“</w:t>
+      </w:r>
+      <w:proofErr w:type="spellStart"/>
+      <w:r>
+        <w:t>Remonstered</w:t>
+      </w:r>
+      <w:proofErr w:type="spellEnd"/>
+      <w:r>
+        <w:t xml:space="preserve">” </w:t>
+      </w:r>
+      <w:r>
+        <w:t>(</w:t>
+      </w:r>
+      <w:r>
+        <w:t>February</w:t>
+      </w:r>
+      <w:r>
+        <w:t xml:space="preserve"> 2022)</w:t>
       </w:r>
     </w:p>
     <w:p/>
@@ -9085,7 +9105,23 @@
           <w:sz w:val="24"/>
           <w:szCs w:val="24"/>
         </w:rPr>
-        <w:t xml:space="preserve">The first version </w:t>
+        <w:t xml:space="preserve">The </w:t>
+      </w:r>
+      <w:r>
+        <w:rPr>
+          <w:rFonts w:ascii="Century Gothic" w:hAnsi="Century Gothic"/>
+          <w:sz w:val="24"/>
+          <w:szCs w:val="24"/>
+        </w:rPr>
+        <w:t>original</w:t>
+      </w:r>
+      <w:r>
+        <w:rPr>
+          <w:rFonts w:ascii="Century Gothic" w:hAnsi="Century Gothic"/>
+          <w:sz w:val="24"/>
+          <w:szCs w:val="24"/>
+        </w:rPr>
+        <w:t xml:space="preserve"> version </w:t>
       </w:r>
       <w:bookmarkEnd w:id="0"/>
       <w:r>
@@ -9144,23 +9180,73 @@
           <w:sz w:val="24"/>
           <w:szCs w:val="24"/>
         </w:rPr>
-        <w:t>The current version 1.3 has gone through a</w:t>
-      </w:r>
-      <w:r>
-        <w:rPr>
-          <w:rFonts w:ascii="Century Gothic" w:hAnsi="Century Gothic"/>
-          <w:sz w:val="24"/>
-          <w:szCs w:val="24"/>
-        </w:rPr>
-        <w:t xml:space="preserve"> refresh in 2022, involving </w:t>
-      </w:r>
-      <w:r>
-        <w:rPr>
-          <w:rFonts w:ascii="Century Gothic" w:hAnsi="Century Gothic"/>
-          <w:sz w:val="24"/>
-          <w:szCs w:val="24"/>
-        </w:rPr>
-        <w:t xml:space="preserve">removing some bugs </w:t>
+        <w:t xml:space="preserve">The current version 1.3 </w:t>
+      </w:r>
+      <w:r>
+        <w:rPr>
+          <w:rFonts w:ascii="Century Gothic" w:hAnsi="Century Gothic"/>
+          <w:sz w:val="24"/>
+          <w:szCs w:val="24"/>
+        </w:rPr>
+        <w:t>“</w:t>
+      </w:r>
+      <w:proofErr w:type="spellStart"/>
+      <w:r>
+        <w:rPr>
+          <w:rFonts w:ascii="Century Gothic" w:hAnsi="Century Gothic"/>
+          <w:sz w:val="24"/>
+          <w:szCs w:val="24"/>
+        </w:rPr>
+        <w:t>Remonstered</w:t>
+      </w:r>
+      <w:proofErr w:type="spellEnd"/>
+      <w:r>
+        <w:rPr>
+          <w:rFonts w:ascii="Century Gothic" w:hAnsi="Century Gothic"/>
+          <w:sz w:val="24"/>
+          <w:szCs w:val="24"/>
+        </w:rPr>
+        <w:t xml:space="preserve">” </w:t>
+      </w:r>
+      <w:r>
+        <w:rPr>
+          <w:rFonts w:ascii="Century Gothic" w:hAnsi="Century Gothic"/>
+          <w:sz w:val="24"/>
+          <w:szCs w:val="24"/>
+        </w:rPr>
+        <w:t>has gone through a</w:t>
+      </w:r>
+      <w:r>
+        <w:rPr>
+          <w:rFonts w:ascii="Century Gothic" w:hAnsi="Century Gothic"/>
+          <w:sz w:val="24"/>
+          <w:szCs w:val="24"/>
+        </w:rPr>
+        <w:t xml:space="preserve"> </w:t>
+      </w:r>
+      <w:r>
+        <w:rPr>
+          <w:rFonts w:ascii="Century Gothic" w:hAnsi="Century Gothic"/>
+          <w:sz w:val="24"/>
+          <w:szCs w:val="24"/>
+        </w:rPr>
+        <w:t xml:space="preserve">thorough </w:t>
+      </w:r>
+      <w:r>
+        <w:rPr>
+          <w:rFonts w:ascii="Century Gothic" w:hAnsi="Century Gothic"/>
+          <w:sz w:val="24"/>
+          <w:szCs w:val="24"/>
+        </w:rPr>
+        <w:t xml:space="preserve">refresh in 2022, involving </w:t>
+      </w:r>
+      <w:r>
+        <w:rPr>
+          <w:rFonts w:ascii="Century Gothic" w:hAnsi="Century Gothic"/>
+          <w:sz w:val="24"/>
+          <w:szCs w:val="24"/>
+        </w:rPr>
+        <w:t xml:space="preserve">removing bugs </w:t>
       </w:r>
       <w:r>
         <w:rPr>
@@ -9176,7 +9262,23 @@
           <w:sz w:val="24"/>
           <w:szCs w:val="24"/>
         </w:rPr>
-        <w:t xml:space="preserve"> over 20 years, improving some aspects of the </w:t>
+        <w:t xml:space="preserve"> over </w:t>
+      </w:r>
+      <w:r>
+        <w:rPr>
+          <w:rFonts w:ascii="Century Gothic" w:hAnsi="Century Gothic"/>
+          <w:sz w:val="24"/>
+          <w:szCs w:val="24"/>
+        </w:rPr>
+        <w:t>the</w:t>
+      </w:r>
+      <w:r>
+        <w:rPr>
+          <w:rFonts w:ascii="Century Gothic" w:hAnsi="Century Gothic"/>
+          <w:sz w:val="24"/>
+          <w:szCs w:val="24"/>
+        </w:rPr>
+        <w:t xml:space="preserve"> years, improving some aspects of the </w:t>
       </w:r>
       <w:r>
         <w:rPr>
@@ -9200,7 +9302,39 @@
           <w:sz w:val="24"/>
           <w:szCs w:val="24"/>
         </w:rPr>
-        <w:t xml:space="preserve"> performance, </w:t>
+        <w:t xml:space="preserve"> performance</w:t>
+      </w:r>
+      <w:r>
+        <w:rPr>
+          <w:rFonts w:ascii="Century Gothic" w:hAnsi="Century Gothic"/>
+          <w:sz w:val="24"/>
+          <w:szCs w:val="24"/>
+        </w:rPr>
+        <w:t xml:space="preserve"> (</w:t>
+      </w:r>
+      <w:r>
+        <w:rPr>
+          <w:rFonts w:ascii="Century Gothic" w:hAnsi="Century Gothic"/>
+          <w:sz w:val="24"/>
+          <w:szCs w:val="24"/>
+        </w:rPr>
+        <w:t>increased</w:t>
+      </w:r>
+      <w:r>
+        <w:rPr>
+          <w:rFonts w:ascii="Century Gothic" w:hAnsi="Century Gothic"/>
+          <w:sz w:val="24"/>
+          <w:szCs w:val="24"/>
+        </w:rPr>
+        <w:t xml:space="preserve"> 4-5 times)</w:t>
+      </w:r>
+      <w:r>
+        <w:rPr>
+          <w:rFonts w:ascii="Century Gothic" w:hAnsi="Century Gothic"/>
+          <w:sz w:val="24"/>
+          <w:szCs w:val="24"/>
+        </w:rPr>
+        <w:t xml:space="preserve">, </w:t>
       </w:r>
       <w:r>
         <w:rPr>
@@ -9282,7 +9416,15 @@
           <w:sz w:val="24"/>
           <w:szCs w:val="24"/>
         </w:rPr>
-        <w:t xml:space="preserve"> install.</w:t>
+        <w:t xml:space="preserve"> install</w:t>
+      </w:r>
+      <w:r>
+        <w:rPr>
+          <w:rFonts w:ascii="Century Gothic" w:hAnsi="Century Gothic"/>
+          <w:sz w:val="24"/>
+          <w:szCs w:val="24"/>
+        </w:rPr>
+        <w:t>.</w:t>
       </w:r>
     </w:p>
     <w:p>

</xml_diff>

<commit_message>
Final version for A500Mini - 22.3.3.1
</commit_message>
<xml_diff>
--- a/Manual/Manual.docx
+++ b/Manual/Manual.docx
@@ -109,7 +109,7 @@
         <w:t>(</w:t>
       </w:r>
       <w:r>
-        <w:t>February</w:t>
+        <w:t>March</w:t>
       </w:r>
       <w:r>
         <w:t xml:space="preserve"> 2022)</w:t>
@@ -3286,7 +3286,7 @@
           <w:sz w:val="24"/>
           <w:szCs w:val="24"/>
         </w:rPr>
-        <w:t>DFIFFICULTY</w:t>
+        <w:t>DIFFICULTY</w:t>
       </w:r>
       <w:r>
         <w:rPr>
@@ -7089,7 +7089,23 @@
           <w:sz w:val="24"/>
           <w:szCs w:val="24"/>
         </w:rPr>
-        <w:t>: move forward, backward, left or right</w:t>
+        <w:t xml:space="preserve">: </w:t>
+      </w:r>
+      <w:r>
+        <w:rPr>
+          <w:rFonts w:ascii="Century Gothic" w:hAnsi="Century Gothic"/>
+          <w:sz w:val="24"/>
+          <w:szCs w:val="24"/>
+        </w:rPr>
+        <w:t>M</w:t>
+      </w:r>
+      <w:r>
+        <w:rPr>
+          <w:rFonts w:ascii="Century Gothic" w:hAnsi="Century Gothic"/>
+          <w:sz w:val="24"/>
+          <w:szCs w:val="24"/>
+        </w:rPr>
+        <w:t>ove forward, backward, left or right</w:t>
       </w:r>
     </w:p>
     <w:p>
@@ -7129,7 +7145,23 @@
           <w:sz w:val="24"/>
           <w:szCs w:val="24"/>
         </w:rPr>
-        <w:t>: turn left or right</w:t>
+        <w:t xml:space="preserve">: </w:t>
+      </w:r>
+      <w:r>
+        <w:rPr>
+          <w:rFonts w:ascii="Century Gothic" w:hAnsi="Century Gothic"/>
+          <w:sz w:val="24"/>
+          <w:szCs w:val="24"/>
+        </w:rPr>
+        <w:t>T</w:t>
+      </w:r>
+      <w:r>
+        <w:rPr>
+          <w:rFonts w:ascii="Century Gothic" w:hAnsi="Century Gothic"/>
+          <w:sz w:val="24"/>
+          <w:szCs w:val="24"/>
+        </w:rPr>
+        <w:t>urn left or right</w:t>
       </w:r>
     </w:p>
     <w:p>
@@ -7157,7 +7189,23 @@
           <w:sz w:val="24"/>
           <w:szCs w:val="24"/>
         </w:rPr>
-        <w:t>: fire</w:t>
+        <w:t xml:space="preserve">: </w:t>
+      </w:r>
+      <w:r>
+        <w:rPr>
+          <w:rFonts w:ascii="Century Gothic" w:hAnsi="Century Gothic"/>
+          <w:sz w:val="24"/>
+          <w:szCs w:val="24"/>
+        </w:rPr>
+        <w:t>F</w:t>
+      </w:r>
+      <w:r>
+        <w:rPr>
+          <w:rFonts w:ascii="Century Gothic" w:hAnsi="Century Gothic"/>
+          <w:sz w:val="24"/>
+          <w:szCs w:val="24"/>
+        </w:rPr>
+        <w:t>ire</w:t>
       </w:r>
       <w:r>
         <w:rPr>
@@ -7225,6 +7273,14 @@
           <w:sz w:val="24"/>
           <w:szCs w:val="24"/>
         </w:rPr>
+        <w:t xml:space="preserve">Single press: </w:t>
+      </w:r>
+      <w:r>
+        <w:rPr>
+          <w:rFonts w:ascii="Century Gothic" w:hAnsi="Century Gothic"/>
+          <w:sz w:val="24"/>
+          <w:szCs w:val="24"/>
+        </w:rPr>
         <w:t xml:space="preserve">interact with </w:t>
       </w:r>
       <w:r>
@@ -7251,7 +7307,34 @@
           <w:sz w:val="24"/>
           <w:szCs w:val="24"/>
         </w:rPr>
-        <w:t xml:space="preserve"> open (some) doors, operate switches</w:t>
+        <w:t xml:space="preserve"> operate switches</w:t>
+      </w:r>
+      <w:r>
+        <w:rPr>
+          <w:rFonts w:ascii="Century Gothic" w:hAnsi="Century Gothic"/>
+          <w:sz w:val="24"/>
+          <w:szCs w:val="24"/>
+        </w:rPr>
+        <w:t xml:space="preserve">. </w:t>
+      </w:r>
+    </w:p>
+    <w:p>
+      <w:pPr>
+        <w:ind w:firstLine="720"/>
+        <w:jc w:val="both"/>
+        <w:rPr>
+          <w:rFonts w:ascii="Century Gothic" w:hAnsi="Century Gothic"/>
+          <w:sz w:val="24"/>
+          <w:szCs w:val="24"/>
+        </w:rPr>
+      </w:pPr>
+      <w:r>
+        <w:rPr>
+          <w:rFonts w:ascii="Century Gothic" w:hAnsi="Century Gothic"/>
+          <w:sz w:val="24"/>
+          <w:szCs w:val="24"/>
+        </w:rPr>
+        <w:t xml:space="preserve">  Double press: change between window (F5) and full screen (F7) modes.</w:t>
       </w:r>
     </w:p>
     <w:p>
@@ -7289,7 +7372,23 @@
           <w:sz w:val="24"/>
           <w:szCs w:val="24"/>
         </w:rPr>
-        <w:t xml:space="preserve"> toggle map</w:t>
+        <w:t xml:space="preserve"> </w:t>
+      </w:r>
+      <w:r>
+        <w:rPr>
+          <w:rFonts w:ascii="Century Gothic" w:hAnsi="Century Gothic"/>
+          <w:sz w:val="24"/>
+          <w:szCs w:val="24"/>
+        </w:rPr>
+        <w:t>T</w:t>
+      </w:r>
+      <w:r>
+        <w:rPr>
+          <w:rFonts w:ascii="Century Gothic" w:hAnsi="Century Gothic"/>
+          <w:sz w:val="24"/>
+          <w:szCs w:val="24"/>
+        </w:rPr>
+        <w:t>oggle map</w:t>
       </w:r>
     </w:p>
     <w:p>
@@ -7317,7 +7416,23 @@
           <w:sz w:val="24"/>
           <w:szCs w:val="24"/>
         </w:rPr>
-        <w:t>: toggle game pause</w:t>
+        <w:t xml:space="preserve">: </w:t>
+      </w:r>
+      <w:r>
+        <w:rPr>
+          <w:rFonts w:ascii="Century Gothic" w:hAnsi="Century Gothic"/>
+          <w:sz w:val="24"/>
+          <w:szCs w:val="24"/>
+        </w:rPr>
+        <w:t>T</w:t>
+      </w:r>
+      <w:r>
+        <w:rPr>
+          <w:rFonts w:ascii="Century Gothic" w:hAnsi="Century Gothic"/>
+          <w:sz w:val="24"/>
+          <w:szCs w:val="24"/>
+        </w:rPr>
+        <w:t>oggle game pause</w:t>
       </w:r>
     </w:p>
     <w:p>
@@ -7345,7 +7460,23 @@
           <w:sz w:val="24"/>
           <w:szCs w:val="24"/>
         </w:rPr>
-        <w:t>: toggle textures on floors and ceilings</w:t>
+        <w:t xml:space="preserve">: </w:t>
+      </w:r>
+      <w:r>
+        <w:rPr>
+          <w:rFonts w:ascii="Century Gothic" w:hAnsi="Century Gothic"/>
+          <w:sz w:val="24"/>
+          <w:szCs w:val="24"/>
+        </w:rPr>
+        <w:t>T</w:t>
+      </w:r>
+      <w:r>
+        <w:rPr>
+          <w:rFonts w:ascii="Century Gothic" w:hAnsi="Century Gothic"/>
+          <w:sz w:val="24"/>
+          <w:szCs w:val="24"/>
+        </w:rPr>
+        <w:t>oggle textures on floors and ceilings</w:t>
       </w:r>
     </w:p>
     <w:p>
@@ -7373,7 +7504,23 @@
           <w:sz w:val="24"/>
           <w:szCs w:val="24"/>
         </w:rPr>
-        <w:t>: change level of details (low/medium/high)</w:t>
+        <w:t xml:space="preserve">: </w:t>
+      </w:r>
+      <w:r>
+        <w:rPr>
+          <w:rFonts w:ascii="Century Gothic" w:hAnsi="Century Gothic"/>
+          <w:sz w:val="24"/>
+          <w:szCs w:val="24"/>
+        </w:rPr>
+        <w:t>C</w:t>
+      </w:r>
+      <w:r>
+        <w:rPr>
+          <w:rFonts w:ascii="Century Gothic" w:hAnsi="Century Gothic"/>
+          <w:sz w:val="24"/>
+          <w:szCs w:val="24"/>
+        </w:rPr>
+        <w:t>hange level of details (low/medium/high)</w:t>
       </w:r>
     </w:p>
     <w:p>
@@ -7401,7 +7548,31 @@
           <w:sz w:val="24"/>
           <w:szCs w:val="24"/>
         </w:rPr>
-        <w:t>: toggle screen disturbance while hitting walls</w:t>
+        <w:t xml:space="preserve">: </w:t>
+      </w:r>
+      <w:r>
+        <w:rPr>
+          <w:rFonts w:ascii="Century Gothic" w:hAnsi="Century Gothic"/>
+          <w:sz w:val="24"/>
+          <w:szCs w:val="24"/>
+        </w:rPr>
+        <w:t>T</w:t>
+      </w:r>
+      <w:r>
+        <w:rPr>
+          <w:rFonts w:ascii="Century Gothic" w:hAnsi="Century Gothic"/>
+          <w:sz w:val="24"/>
+          <w:szCs w:val="24"/>
+        </w:rPr>
+        <w:t>oggle screen disturbance while hitting walls</w:t>
+      </w:r>
+      <w:r>
+        <w:rPr>
+          <w:rFonts w:ascii="Century Gothic" w:hAnsi="Century Gothic"/>
+          <w:sz w:val="24"/>
+          <w:szCs w:val="24"/>
+        </w:rPr>
+        <w:t xml:space="preserve"> and being hit by enemies</w:t>
       </w:r>
     </w:p>
     <w:p>
@@ -7429,7 +7600,23 @@
           <w:sz w:val="24"/>
           <w:szCs w:val="24"/>
         </w:rPr>
-        <w:t>: toggle crosshairs</w:t>
+        <w:t xml:space="preserve">: </w:t>
+      </w:r>
+      <w:r>
+        <w:rPr>
+          <w:rFonts w:ascii="Century Gothic" w:hAnsi="Century Gothic"/>
+          <w:sz w:val="24"/>
+          <w:szCs w:val="24"/>
+        </w:rPr>
+        <w:t>T</w:t>
+      </w:r>
+      <w:r>
+        <w:rPr>
+          <w:rFonts w:ascii="Century Gothic" w:hAnsi="Century Gothic"/>
+          <w:sz w:val="24"/>
+          <w:szCs w:val="24"/>
+        </w:rPr>
+        <w:t>oggle crosshairs</w:t>
       </w:r>
     </w:p>
     <w:p>
@@ -7457,7 +7644,23 @@
           <w:sz w:val="24"/>
           <w:szCs w:val="24"/>
         </w:rPr>
-        <w:t xml:space="preserve">: quit to </w:t>
+        <w:t xml:space="preserve">: </w:t>
+      </w:r>
+      <w:r>
+        <w:rPr>
+          <w:rFonts w:ascii="Century Gothic" w:hAnsi="Century Gothic"/>
+          <w:sz w:val="24"/>
+          <w:szCs w:val="24"/>
+        </w:rPr>
+        <w:t xml:space="preserve">Single press: show map. Double press: </w:t>
+      </w:r>
+      <w:r>
+        <w:rPr>
+          <w:rFonts w:ascii="Century Gothic" w:hAnsi="Century Gothic"/>
+          <w:sz w:val="24"/>
+          <w:szCs w:val="24"/>
+        </w:rPr>
+        <w:t xml:space="preserve">quit to </w:t>
       </w:r>
       <w:r>
         <w:rPr>
@@ -7529,7 +7732,23 @@
           <w:sz w:val="24"/>
           <w:szCs w:val="24"/>
         </w:rPr>
-        <w:t xml:space="preserve"> choos</w:t>
+        <w:t xml:space="preserve"> </w:t>
+      </w:r>
+      <w:r>
+        <w:rPr>
+          <w:rFonts w:ascii="Century Gothic" w:hAnsi="Century Gothic"/>
+          <w:sz w:val="24"/>
+          <w:szCs w:val="24"/>
+        </w:rPr>
+        <w:t>C</w:t>
+      </w:r>
+      <w:r>
+        <w:rPr>
+          <w:rFonts w:ascii="Century Gothic" w:hAnsi="Century Gothic"/>
+          <w:sz w:val="24"/>
+          <w:szCs w:val="24"/>
+        </w:rPr>
+        <w:t>hoos</w:t>
       </w:r>
       <w:r>
         <w:rPr>
@@ -7610,6 +7829,7 @@
           <w:sz w:val="24"/>
           <w:szCs w:val="24"/>
         </w:rPr>
+        <w:lastRenderedPageBreak/>
         <w:t xml:space="preserve">3 - </w:t>
       </w:r>
       <w:r>
@@ -7637,7 +7857,6 @@
           <w:sz w:val="24"/>
           <w:szCs w:val="24"/>
         </w:rPr>
-        <w:lastRenderedPageBreak/>
         <w:t xml:space="preserve">4 </w:t>
       </w:r>
       <w:r>
@@ -7787,7 +8006,15 @@
           <w:sz w:val="24"/>
           <w:szCs w:val="24"/>
         </w:rPr>
-        <w:t>keycard selection (if any available)</w:t>
+        <w:t>K</w:t>
+      </w:r>
+      <w:r>
+        <w:rPr>
+          <w:rFonts w:ascii="Century Gothic" w:hAnsi="Century Gothic"/>
+          <w:sz w:val="24"/>
+          <w:szCs w:val="24"/>
+        </w:rPr>
+        <w:t>eycard selection (if any available)</w:t>
       </w:r>
     </w:p>
     <w:p>
@@ -7906,7 +8133,23 @@
           <w:sz w:val="24"/>
           <w:szCs w:val="24"/>
         </w:rPr>
-        <w:t xml:space="preserve">: change </w:t>
+        <w:t xml:space="preserve">: </w:t>
+      </w:r>
+      <w:r>
+        <w:rPr>
+          <w:rFonts w:ascii="Century Gothic" w:hAnsi="Century Gothic"/>
+          <w:sz w:val="24"/>
+          <w:szCs w:val="24"/>
+        </w:rPr>
+        <w:t>C</w:t>
+      </w:r>
+      <w:r>
+        <w:rPr>
+          <w:rFonts w:ascii="Century Gothic" w:hAnsi="Century Gothic"/>
+          <w:sz w:val="24"/>
+          <w:szCs w:val="24"/>
+        </w:rPr>
+        <w:t xml:space="preserve">hange </w:t>
       </w:r>
       <w:r>
         <w:rPr>
@@ -7942,7 +8185,23 @@
           <w:sz w:val="24"/>
           <w:szCs w:val="24"/>
         </w:rPr>
-        <w:t xml:space="preserve">: change </w:t>
+        <w:t xml:space="preserve">: </w:t>
+      </w:r>
+      <w:r>
+        <w:rPr>
+          <w:rFonts w:ascii="Century Gothic" w:hAnsi="Century Gothic"/>
+          <w:sz w:val="24"/>
+          <w:szCs w:val="24"/>
+        </w:rPr>
+        <w:t>C</w:t>
+      </w:r>
+      <w:r>
+        <w:rPr>
+          <w:rFonts w:ascii="Century Gothic" w:hAnsi="Century Gothic"/>
+          <w:sz w:val="24"/>
+          <w:szCs w:val="24"/>
+        </w:rPr>
+        <w:t xml:space="preserve">hange </w:t>
       </w:r>
       <w:r>
         <w:rPr>
@@ -8026,7 +8285,23 @@
           <w:sz w:val="24"/>
           <w:szCs w:val="24"/>
         </w:rPr>
-        <w:t>: change the game window</w:t>
+        <w:t xml:space="preserve">: </w:t>
+      </w:r>
+      <w:r>
+        <w:rPr>
+          <w:rFonts w:ascii="Century Gothic" w:hAnsi="Century Gothic"/>
+          <w:sz w:val="24"/>
+          <w:szCs w:val="24"/>
+        </w:rPr>
+        <w:t>C</w:t>
+      </w:r>
+      <w:r>
+        <w:rPr>
+          <w:rFonts w:ascii="Century Gothic" w:hAnsi="Century Gothic"/>
+          <w:sz w:val="24"/>
+          <w:szCs w:val="24"/>
+        </w:rPr>
+        <w:t>hange the game window</w:t>
       </w:r>
       <w:r>
         <w:rPr>
@@ -8036,14 +8311,6 @@
         </w:rPr>
         <w:t xml:space="preserve"> size. </w:t>
       </w:r>
-      <w:r>
-        <w:rPr>
-          <w:rFonts w:ascii="Century Gothic" w:hAnsi="Century Gothic"/>
-          <w:sz w:val="24"/>
-          <w:szCs w:val="24"/>
-        </w:rPr>
-        <w:t>Sizes 6-8 can be set only from within the game (not from the main menu)</w:t>
-      </w:r>
     </w:p>
     <w:p>
       <w:pPr>
@@ -8116,7 +8383,23 @@
           <w:sz w:val="24"/>
           <w:szCs w:val="24"/>
         </w:rPr>
-        <w:t xml:space="preserve"> change the game window size one step at a time</w:t>
+        <w:t xml:space="preserve"> </w:t>
+      </w:r>
+      <w:r>
+        <w:rPr>
+          <w:rFonts w:ascii="Century Gothic" w:hAnsi="Century Gothic"/>
+          <w:sz w:val="24"/>
+          <w:szCs w:val="24"/>
+        </w:rPr>
+        <w:t>C</w:t>
+      </w:r>
+      <w:r>
+        <w:rPr>
+          <w:rFonts w:ascii="Century Gothic" w:hAnsi="Century Gothic"/>
+          <w:sz w:val="24"/>
+          <w:szCs w:val="24"/>
+        </w:rPr>
+        <w:t>hange the game window size one step at a time</w:t>
       </w:r>
     </w:p>
     <w:p>
@@ -8144,7 +8427,23 @@
           <w:sz w:val="24"/>
           <w:szCs w:val="24"/>
         </w:rPr>
-        <w:t xml:space="preserve">: quit </w:t>
+        <w:t xml:space="preserve">: </w:t>
+      </w:r>
+      <w:r>
+        <w:rPr>
+          <w:rFonts w:ascii="Century Gothic" w:hAnsi="Century Gothic"/>
+          <w:sz w:val="24"/>
+          <w:szCs w:val="24"/>
+        </w:rPr>
+        <w:t>Q</w:t>
+      </w:r>
+      <w:r>
+        <w:rPr>
+          <w:rFonts w:ascii="Century Gothic" w:hAnsi="Century Gothic"/>
+          <w:sz w:val="24"/>
+          <w:szCs w:val="24"/>
+        </w:rPr>
+        <w:t xml:space="preserve">uit </w:t>
       </w:r>
       <w:proofErr w:type="spellStart"/>
       <w:r>
@@ -8190,8 +8489,26 @@
           <w:sz w:val="24"/>
           <w:szCs w:val="24"/>
         </w:rPr>
-        <w:t>display current FPS (Frames per Second)</w:t>
-      </w:r>
+        <w:t>D</w:t>
+      </w:r>
+      <w:r>
+        <w:rPr>
+          <w:rFonts w:ascii="Century Gothic" w:hAnsi="Century Gothic"/>
+          <w:sz w:val="24"/>
+          <w:szCs w:val="24"/>
+        </w:rPr>
+        <w:t>isplay current FPS (Frames per Second)</w:t>
+      </w:r>
+    </w:p>
+    <w:p>
+      <w:pPr>
+        <w:jc w:val="both"/>
+        <w:rPr>
+          <w:rFonts w:ascii="Century Gothic" w:hAnsi="Century Gothic"/>
+          <w:sz w:val="24"/>
+          <w:szCs w:val="24"/>
+        </w:rPr>
+      </w:pPr>
     </w:p>
     <w:p>
       <w:pPr>
@@ -8238,6 +8555,495 @@
           <w:szCs w:val="24"/>
         </w:rPr>
       </w:pPr>
+      <w:proofErr w:type="spellStart"/>
+      <w:r>
+        <w:rPr>
+          <w:rFonts w:ascii="Century Gothic" w:hAnsi="Century Gothic"/>
+          <w:b/>
+          <w:bCs/>
+          <w:sz w:val="24"/>
+          <w:szCs w:val="24"/>
+        </w:rPr>
+        <w:t>Dpad</w:t>
+      </w:r>
+      <w:proofErr w:type="spellEnd"/>
+      <w:r>
+        <w:rPr>
+          <w:rFonts w:ascii="Century Gothic" w:hAnsi="Century Gothic"/>
+          <w:b/>
+          <w:bCs/>
+          <w:sz w:val="24"/>
+          <w:szCs w:val="24"/>
+        </w:rPr>
+        <w:t xml:space="preserve"> Up/Down</w:t>
+      </w:r>
+      <w:r>
+        <w:rPr>
+          <w:rFonts w:ascii="Century Gothic" w:hAnsi="Century Gothic"/>
+          <w:sz w:val="24"/>
+          <w:szCs w:val="24"/>
+        </w:rPr>
+        <w:t xml:space="preserve">: </w:t>
+      </w:r>
+      <w:r>
+        <w:rPr>
+          <w:rFonts w:ascii="Century Gothic" w:hAnsi="Century Gothic"/>
+          <w:sz w:val="24"/>
+          <w:szCs w:val="24"/>
+        </w:rPr>
+        <w:t>M</w:t>
+      </w:r>
+      <w:r>
+        <w:rPr>
+          <w:rFonts w:ascii="Century Gothic" w:hAnsi="Century Gothic"/>
+          <w:sz w:val="24"/>
+          <w:szCs w:val="24"/>
+        </w:rPr>
+        <w:t>ove forward</w:t>
+      </w:r>
+      <w:r>
+        <w:rPr>
+          <w:rFonts w:ascii="Century Gothic" w:hAnsi="Century Gothic"/>
+          <w:sz w:val="24"/>
+          <w:szCs w:val="24"/>
+        </w:rPr>
+        <w:t xml:space="preserve"> </w:t>
+      </w:r>
+      <w:r>
+        <w:rPr>
+          <w:rFonts w:ascii="Century Gothic" w:hAnsi="Century Gothic"/>
+          <w:sz w:val="24"/>
+          <w:szCs w:val="24"/>
+        </w:rPr>
+        <w:t xml:space="preserve">/ </w:t>
+      </w:r>
+      <w:r>
+        <w:rPr>
+          <w:rFonts w:ascii="Century Gothic" w:hAnsi="Century Gothic"/>
+          <w:sz w:val="24"/>
+          <w:szCs w:val="24"/>
+        </w:rPr>
+        <w:t>backward</w:t>
+      </w:r>
+    </w:p>
+    <w:p>
+      <w:pPr>
+        <w:jc w:val="both"/>
+        <w:rPr>
+          <w:rFonts w:ascii="Century Gothic" w:hAnsi="Century Gothic"/>
+          <w:sz w:val="24"/>
+          <w:szCs w:val="24"/>
+        </w:rPr>
+      </w:pPr>
+      <w:proofErr w:type="spellStart"/>
+      <w:r>
+        <w:rPr>
+          <w:rFonts w:ascii="Century Gothic" w:hAnsi="Century Gothic"/>
+          <w:b/>
+          <w:bCs/>
+          <w:sz w:val="24"/>
+          <w:szCs w:val="24"/>
+        </w:rPr>
+        <w:t>Dpad</w:t>
+      </w:r>
+      <w:proofErr w:type="spellEnd"/>
+      <w:r>
+        <w:rPr>
+          <w:rFonts w:ascii="Century Gothic" w:hAnsi="Century Gothic"/>
+          <w:b/>
+          <w:bCs/>
+          <w:sz w:val="24"/>
+          <w:szCs w:val="24"/>
+        </w:rPr>
+        <w:t xml:space="preserve"> Left / Right</w:t>
+      </w:r>
+      <w:r>
+        <w:rPr>
+          <w:rFonts w:ascii="Century Gothic" w:hAnsi="Century Gothic"/>
+          <w:sz w:val="24"/>
+          <w:szCs w:val="24"/>
+        </w:rPr>
+        <w:t xml:space="preserve">: </w:t>
+      </w:r>
+      <w:r>
+        <w:rPr>
+          <w:rFonts w:ascii="Century Gothic" w:hAnsi="Century Gothic"/>
+          <w:sz w:val="24"/>
+          <w:szCs w:val="24"/>
+        </w:rPr>
+        <w:t>M</w:t>
+      </w:r>
+      <w:r>
+        <w:rPr>
+          <w:rFonts w:ascii="Century Gothic" w:hAnsi="Century Gothic"/>
+          <w:sz w:val="24"/>
+          <w:szCs w:val="24"/>
+        </w:rPr>
+        <w:t xml:space="preserve">ove </w:t>
+      </w:r>
+      <w:r>
+        <w:rPr>
+          <w:rFonts w:ascii="Century Gothic" w:hAnsi="Century Gothic"/>
+          <w:sz w:val="24"/>
+          <w:szCs w:val="24"/>
+        </w:rPr>
+        <w:t>sideways left / right</w:t>
+      </w:r>
+    </w:p>
+    <w:p>
+      <w:pPr>
+        <w:jc w:val="both"/>
+        <w:rPr>
+          <w:rFonts w:ascii="Century Gothic" w:hAnsi="Century Gothic"/>
+          <w:sz w:val="24"/>
+          <w:szCs w:val="24"/>
+        </w:rPr>
+      </w:pPr>
+      <w:r>
+        <w:rPr>
+          <w:rFonts w:ascii="Century Gothic" w:hAnsi="Century Gothic"/>
+          <w:b/>
+          <w:bCs/>
+          <w:sz w:val="24"/>
+          <w:szCs w:val="24"/>
+        </w:rPr>
+        <w:t>Shoulder L/R</w:t>
+      </w:r>
+      <w:r>
+        <w:rPr>
+          <w:rFonts w:ascii="Century Gothic" w:hAnsi="Century Gothic"/>
+          <w:sz w:val="24"/>
+          <w:szCs w:val="24"/>
+        </w:rPr>
+        <w:t xml:space="preserve">: </w:t>
+      </w:r>
+      <w:r>
+        <w:rPr>
+          <w:rFonts w:ascii="Century Gothic" w:hAnsi="Century Gothic"/>
+          <w:sz w:val="24"/>
+          <w:szCs w:val="24"/>
+        </w:rPr>
+        <w:t>T</w:t>
+      </w:r>
+      <w:r>
+        <w:rPr>
+          <w:rFonts w:ascii="Century Gothic" w:hAnsi="Century Gothic"/>
+          <w:sz w:val="24"/>
+          <w:szCs w:val="24"/>
+        </w:rPr>
+        <w:t>urn left / right</w:t>
+      </w:r>
+    </w:p>
+    <w:p>
+      <w:pPr>
+        <w:jc w:val="both"/>
+        <w:rPr>
+          <w:rFonts w:ascii="Century Gothic" w:hAnsi="Century Gothic"/>
+          <w:sz w:val="24"/>
+          <w:szCs w:val="24"/>
+        </w:rPr>
+      </w:pPr>
+      <w:r>
+        <w:rPr>
+          <w:rFonts w:ascii="Century Gothic" w:hAnsi="Century Gothic"/>
+          <w:b/>
+          <w:bCs/>
+          <w:sz w:val="24"/>
+          <w:szCs w:val="24"/>
+        </w:rPr>
+        <w:t>A</w:t>
+      </w:r>
+      <w:r>
+        <w:rPr>
+          <w:rFonts w:ascii="Century Gothic" w:hAnsi="Century Gothic"/>
+          <w:sz w:val="24"/>
+          <w:szCs w:val="24"/>
+        </w:rPr>
+        <w:t xml:space="preserve">: </w:t>
+      </w:r>
+      <w:r>
+        <w:rPr>
+          <w:rFonts w:ascii="Century Gothic" w:hAnsi="Century Gothic"/>
+          <w:sz w:val="24"/>
+          <w:szCs w:val="24"/>
+        </w:rPr>
+        <w:t>F</w:t>
+      </w:r>
+      <w:r>
+        <w:rPr>
+          <w:rFonts w:ascii="Century Gothic" w:hAnsi="Century Gothic"/>
+          <w:sz w:val="24"/>
+          <w:szCs w:val="24"/>
+        </w:rPr>
+        <w:t>ire weapons, insert keycards</w:t>
+      </w:r>
+    </w:p>
+    <w:p>
+      <w:pPr>
+        <w:jc w:val="both"/>
+        <w:rPr>
+          <w:rFonts w:ascii="Century Gothic" w:hAnsi="Century Gothic"/>
+          <w:sz w:val="24"/>
+          <w:szCs w:val="24"/>
+        </w:rPr>
+      </w:pPr>
+      <w:r>
+        <w:rPr>
+          <w:rFonts w:ascii="Century Gothic" w:hAnsi="Century Gothic"/>
+          <w:b/>
+          <w:bCs/>
+          <w:sz w:val="24"/>
+          <w:szCs w:val="24"/>
+        </w:rPr>
+        <w:t>B</w:t>
+      </w:r>
+      <w:r>
+        <w:rPr>
+          <w:rFonts w:ascii="Century Gothic" w:hAnsi="Century Gothic"/>
+          <w:sz w:val="24"/>
+          <w:szCs w:val="24"/>
+        </w:rPr>
+        <w:t xml:space="preserve">: </w:t>
+      </w:r>
+      <w:r>
+        <w:rPr>
+          <w:rFonts w:ascii="Century Gothic" w:hAnsi="Century Gothic"/>
+          <w:sz w:val="24"/>
+          <w:szCs w:val="24"/>
+        </w:rPr>
+        <w:t>Single press: I</w:t>
+      </w:r>
+      <w:r>
+        <w:rPr>
+          <w:rFonts w:ascii="Century Gothic" w:hAnsi="Century Gothic"/>
+          <w:sz w:val="24"/>
+          <w:szCs w:val="24"/>
+        </w:rPr>
+        <w:t xml:space="preserve">nteract with the environment </w:t>
+      </w:r>
+      <w:proofErr w:type="gramStart"/>
+      <w:r>
+        <w:rPr>
+          <w:rFonts w:ascii="Century Gothic" w:hAnsi="Century Gothic"/>
+          <w:sz w:val="24"/>
+          <w:szCs w:val="24"/>
+        </w:rPr>
+        <w:t>e.g.</w:t>
+      </w:r>
+      <w:proofErr w:type="gramEnd"/>
+      <w:r>
+        <w:rPr>
+          <w:rFonts w:ascii="Century Gothic" w:hAnsi="Century Gothic"/>
+          <w:sz w:val="24"/>
+          <w:szCs w:val="24"/>
+        </w:rPr>
+        <w:t xml:space="preserve"> operate switches</w:t>
+      </w:r>
+    </w:p>
+    <w:p>
+      <w:pPr>
+        <w:jc w:val="both"/>
+        <w:rPr>
+          <w:rFonts w:ascii="Century Gothic" w:hAnsi="Century Gothic"/>
+          <w:sz w:val="24"/>
+          <w:szCs w:val="24"/>
+        </w:rPr>
+      </w:pPr>
+      <w:r>
+        <w:rPr>
+          <w:rFonts w:ascii="Century Gothic" w:hAnsi="Century Gothic"/>
+          <w:sz w:val="24"/>
+          <w:szCs w:val="24"/>
+        </w:rPr>
+        <w:t xml:space="preserve">    Double press: </w:t>
+      </w:r>
+      <w:r>
+        <w:rPr>
+          <w:rFonts w:ascii="Century Gothic" w:hAnsi="Century Gothic"/>
+          <w:sz w:val="24"/>
+          <w:szCs w:val="24"/>
+        </w:rPr>
+        <w:t>change between window and full screen modes.</w:t>
+      </w:r>
+    </w:p>
+    <w:p>
+      <w:pPr>
+        <w:jc w:val="both"/>
+        <w:rPr>
+          <w:rFonts w:ascii="Century Gothic" w:hAnsi="Century Gothic"/>
+          <w:sz w:val="24"/>
+          <w:szCs w:val="24"/>
+        </w:rPr>
+      </w:pPr>
+      <w:r>
+        <w:rPr>
+          <w:rFonts w:ascii="Century Gothic" w:hAnsi="Century Gothic"/>
+          <w:b/>
+          <w:bCs/>
+          <w:sz w:val="24"/>
+          <w:szCs w:val="24"/>
+        </w:rPr>
+        <w:t>X</w:t>
+      </w:r>
+      <w:r>
+        <w:rPr>
+          <w:rFonts w:ascii="Century Gothic" w:hAnsi="Century Gothic"/>
+          <w:b/>
+          <w:bCs/>
+          <w:sz w:val="24"/>
+          <w:szCs w:val="24"/>
+        </w:rPr>
+        <w:t xml:space="preserve"> / Y</w:t>
+      </w:r>
+      <w:r>
+        <w:rPr>
+          <w:rFonts w:ascii="Century Gothic" w:hAnsi="Century Gothic"/>
+          <w:sz w:val="24"/>
+          <w:szCs w:val="24"/>
+        </w:rPr>
+        <w:t xml:space="preserve">: </w:t>
+      </w:r>
+      <w:r>
+        <w:rPr>
+          <w:rFonts w:ascii="Century Gothic" w:hAnsi="Century Gothic"/>
+          <w:sz w:val="24"/>
+          <w:szCs w:val="24"/>
+        </w:rPr>
+        <w:t>c</w:t>
+      </w:r>
+      <w:r>
+        <w:rPr>
+          <w:rFonts w:ascii="Century Gothic" w:hAnsi="Century Gothic"/>
+          <w:sz w:val="24"/>
+          <w:szCs w:val="24"/>
+        </w:rPr>
+        <w:t xml:space="preserve">hange </w:t>
+      </w:r>
+      <w:r>
+        <w:rPr>
+          <w:rFonts w:ascii="Century Gothic" w:hAnsi="Century Gothic"/>
+          <w:sz w:val="24"/>
+          <w:szCs w:val="24"/>
+        </w:rPr>
+        <w:t>to previous / next available weapon or keycard</w:t>
+      </w:r>
+    </w:p>
+    <w:p>
+      <w:pPr>
+        <w:jc w:val="both"/>
+        <w:rPr>
+          <w:rFonts w:ascii="Century Gothic" w:hAnsi="Century Gothic"/>
+          <w:sz w:val="24"/>
+          <w:szCs w:val="24"/>
+        </w:rPr>
+      </w:pPr>
+      <w:r>
+        <w:rPr>
+          <w:rFonts w:ascii="Century Gothic" w:hAnsi="Century Gothic"/>
+          <w:b/>
+          <w:bCs/>
+          <w:sz w:val="24"/>
+          <w:szCs w:val="24"/>
+        </w:rPr>
+        <w:t>Menu</w:t>
+      </w:r>
+      <w:r>
+        <w:rPr>
+          <w:rFonts w:ascii="Century Gothic" w:hAnsi="Century Gothic"/>
+          <w:sz w:val="24"/>
+          <w:szCs w:val="24"/>
+        </w:rPr>
+        <w:t xml:space="preserve">: </w:t>
+      </w:r>
+      <w:r>
+        <w:rPr>
+          <w:rFonts w:ascii="Century Gothic" w:hAnsi="Century Gothic"/>
+          <w:sz w:val="24"/>
+          <w:szCs w:val="24"/>
+        </w:rPr>
+        <w:t>S</w:t>
+      </w:r>
+      <w:r>
+        <w:rPr>
+          <w:rFonts w:ascii="Century Gothic" w:hAnsi="Century Gothic"/>
+          <w:sz w:val="24"/>
+          <w:szCs w:val="24"/>
+        </w:rPr>
+        <w:t>ingle press: show map</w:t>
+      </w:r>
+    </w:p>
+    <w:p>
+      <w:pPr>
+        <w:ind w:left="720"/>
+        <w:jc w:val="both"/>
+        <w:rPr>
+          <w:rFonts w:ascii="Century Gothic" w:hAnsi="Century Gothic"/>
+          <w:sz w:val="24"/>
+          <w:szCs w:val="24"/>
+        </w:rPr>
+      </w:pPr>
+      <w:r>
+        <w:rPr>
+          <w:rFonts w:ascii="Century Gothic" w:hAnsi="Century Gothic"/>
+          <w:sz w:val="24"/>
+          <w:szCs w:val="24"/>
+        </w:rPr>
+        <w:t xml:space="preserve"> </w:t>
+      </w:r>
+      <w:r>
+        <w:rPr>
+          <w:rFonts w:ascii="Century Gothic" w:hAnsi="Century Gothic"/>
+          <w:sz w:val="24"/>
+          <w:szCs w:val="24"/>
+        </w:rPr>
+        <w:t>Double press: quit to main game menu</w:t>
+      </w:r>
+    </w:p>
+    <w:p>
+      <w:pPr>
+        <w:jc w:val="both"/>
+        <w:rPr>
+          <w:rFonts w:ascii="Century Gothic" w:hAnsi="Century Gothic"/>
+          <w:sz w:val="24"/>
+          <w:szCs w:val="24"/>
+        </w:rPr>
+      </w:pPr>
+    </w:p>
+    <w:p>
+      <w:pPr>
+        <w:pStyle w:val="Heading2"/>
+        <w:rPr>
+          <w:b/>
+          <w:bCs/>
+        </w:rPr>
+      </w:pPr>
+      <w:r>
+        <w:rPr>
+          <w:b/>
+          <w:bCs/>
+        </w:rPr>
+        <w:t>JOYSTICK</w:t>
+      </w:r>
+    </w:p>
+    <w:p>
+      <w:pPr>
+        <w:jc w:val="both"/>
+        <w:rPr>
+          <w:rFonts w:ascii="Century Gothic" w:hAnsi="Century Gothic"/>
+          <w:sz w:val="24"/>
+          <w:szCs w:val="24"/>
+        </w:rPr>
+      </w:pPr>
+    </w:p>
+    <w:p>
+      <w:pPr>
+        <w:jc w:val="both"/>
+        <w:rPr>
+          <w:rFonts w:ascii="Century Gothic" w:hAnsi="Century Gothic"/>
+          <w:sz w:val="24"/>
+          <w:szCs w:val="24"/>
+        </w:rPr>
+      </w:pPr>
       <w:r>
         <w:rPr>
           <w:rFonts w:ascii="Century Gothic" w:hAnsi="Century Gothic"/>
@@ -8281,179 +9087,6 @@
       <w:r>
         <w:rPr>
           <w:rFonts w:ascii="Century Gothic" w:hAnsi="Century Gothic"/>
-          <w:b/>
-          <w:bCs/>
-          <w:sz w:val="24"/>
-          <w:szCs w:val="24"/>
-        </w:rPr>
-        <w:t xml:space="preserve"> </w:t>
-      </w:r>
-      <w:r>
-        <w:rPr>
-          <w:rFonts w:ascii="Century Gothic" w:hAnsi="Century Gothic"/>
-          <w:b/>
-          <w:bCs/>
-          <w:sz w:val="24"/>
-          <w:szCs w:val="24"/>
-        </w:rPr>
-        <w:t>arrows</w:t>
-      </w:r>
-      <w:r>
-        <w:rPr>
-          <w:rFonts w:ascii="Century Gothic" w:hAnsi="Century Gothic"/>
-          <w:sz w:val="24"/>
-          <w:szCs w:val="24"/>
-        </w:rPr>
-        <w:t>: move forward</w:t>
-      </w:r>
-      <w:r>
-        <w:rPr>
-          <w:rFonts w:ascii="Century Gothic" w:hAnsi="Century Gothic"/>
-          <w:sz w:val="24"/>
-          <w:szCs w:val="24"/>
-        </w:rPr>
-        <w:t xml:space="preserve"> and </w:t>
-      </w:r>
-      <w:r>
-        <w:rPr>
-          <w:rFonts w:ascii="Century Gothic" w:hAnsi="Century Gothic"/>
-          <w:sz w:val="24"/>
-          <w:szCs w:val="24"/>
-        </w:rPr>
-        <w:t>backward</w:t>
-      </w:r>
-    </w:p>
-    <w:p>
-      <w:pPr>
-        <w:jc w:val="both"/>
-        <w:rPr>
-          <w:rFonts w:ascii="Century Gothic" w:hAnsi="Century Gothic"/>
-          <w:sz w:val="24"/>
-          <w:szCs w:val="24"/>
-        </w:rPr>
-      </w:pPr>
-      <w:r>
-        <w:rPr>
-          <w:rFonts w:ascii="Century Gothic" w:hAnsi="Century Gothic"/>
-          <w:b/>
-          <w:bCs/>
-          <w:sz w:val="24"/>
-          <w:szCs w:val="24"/>
-        </w:rPr>
-        <w:t xml:space="preserve">Left / right </w:t>
-      </w:r>
-      <w:r>
-        <w:rPr>
-          <w:rFonts w:ascii="Century Gothic" w:hAnsi="Century Gothic"/>
-          <w:b/>
-          <w:bCs/>
-          <w:sz w:val="24"/>
-          <w:szCs w:val="24"/>
-        </w:rPr>
-        <w:t>arrows</w:t>
-      </w:r>
-      <w:r>
-        <w:rPr>
-          <w:rFonts w:ascii="Century Gothic" w:hAnsi="Century Gothic"/>
-          <w:sz w:val="24"/>
-          <w:szCs w:val="24"/>
-        </w:rPr>
-        <w:t xml:space="preserve">: move </w:t>
-      </w:r>
-      <w:r>
-        <w:rPr>
-          <w:rFonts w:ascii="Century Gothic" w:hAnsi="Century Gothic"/>
-          <w:sz w:val="24"/>
-          <w:szCs w:val="24"/>
-        </w:rPr>
-        <w:t>sideways left / right</w:t>
-      </w:r>
-    </w:p>
-    <w:p>
-      <w:pPr>
-        <w:jc w:val="both"/>
-        <w:rPr>
-          <w:rFonts w:ascii="Century Gothic" w:hAnsi="Century Gothic"/>
-          <w:sz w:val="24"/>
-          <w:szCs w:val="24"/>
-        </w:rPr>
-      </w:pPr>
-      <w:r>
-        <w:rPr>
-          <w:rFonts w:ascii="Century Gothic" w:hAnsi="Century Gothic"/>
-          <w:b/>
-          <w:bCs/>
-          <w:sz w:val="24"/>
-          <w:szCs w:val="24"/>
-        </w:rPr>
-        <w:t>X / B</w:t>
-      </w:r>
-      <w:r>
-        <w:rPr>
-          <w:rFonts w:ascii="Century Gothic" w:hAnsi="Century Gothic"/>
-          <w:sz w:val="24"/>
-          <w:szCs w:val="24"/>
-        </w:rPr>
-        <w:t>: turn left / right</w:t>
-      </w:r>
-    </w:p>
-    <w:p>
-      <w:pPr>
-        <w:jc w:val="both"/>
-        <w:rPr>
-          <w:rFonts w:ascii="Century Gothic" w:hAnsi="Century Gothic"/>
-          <w:sz w:val="24"/>
-          <w:szCs w:val="24"/>
-        </w:rPr>
-      </w:pPr>
-      <w:r>
-        <w:rPr>
-          <w:rFonts w:ascii="Century Gothic" w:hAnsi="Century Gothic"/>
-          <w:b/>
-          <w:bCs/>
-          <w:sz w:val="24"/>
-          <w:szCs w:val="24"/>
-        </w:rPr>
-        <w:t>A / Y</w:t>
-      </w:r>
-      <w:r>
-        <w:rPr>
-          <w:rFonts w:ascii="Century Gothic" w:hAnsi="Century Gothic"/>
-          <w:sz w:val="24"/>
-          <w:szCs w:val="24"/>
-        </w:rPr>
-        <w:t xml:space="preserve">: change </w:t>
-      </w:r>
-      <w:r>
-        <w:rPr>
-          <w:rFonts w:ascii="Century Gothic" w:hAnsi="Century Gothic"/>
-          <w:sz w:val="24"/>
-          <w:szCs w:val="24"/>
-        </w:rPr>
-        <w:t>to previous / next available weapon or keycard</w:t>
-      </w:r>
-    </w:p>
-    <w:p>
-      <w:pPr>
-        <w:rPr>
-          <w:rFonts w:ascii="Century Gothic" w:hAnsi="Century Gothic"/>
-          <w:sz w:val="24"/>
-          <w:szCs w:val="24"/>
-        </w:rPr>
-      </w:pPr>
-      <w:r>
-        <w:rPr>
-          <w:rFonts w:ascii="Century Gothic" w:hAnsi="Century Gothic"/>
-          <w:b/>
-          <w:bCs/>
-          <w:sz w:val="24"/>
-          <w:szCs w:val="24"/>
-        </w:rPr>
-        <w:t>L</w:t>
-      </w:r>
-      <w:r>
-        <w:rPr>
-          <w:rFonts w:ascii="Century Gothic" w:hAnsi="Century Gothic"/>
           <w:sz w:val="24"/>
           <w:szCs w:val="24"/>
         </w:rPr>
@@ -8465,53 +9098,113 @@
           <w:sz w:val="24"/>
           <w:szCs w:val="24"/>
         </w:rPr>
-        <w:t xml:space="preserve">interact with the environment </w:t>
-      </w:r>
-      <w:proofErr w:type="gramStart"/>
-      <w:r>
-        <w:rPr>
-          <w:rFonts w:ascii="Century Gothic" w:hAnsi="Century Gothic"/>
-          <w:sz w:val="24"/>
-          <w:szCs w:val="24"/>
-        </w:rPr>
-        <w:t>e.g.</w:t>
-      </w:r>
-      <w:proofErr w:type="gramEnd"/>
-      <w:r>
-        <w:rPr>
-          <w:rFonts w:ascii="Century Gothic" w:hAnsi="Century Gothic"/>
-          <w:sz w:val="24"/>
-          <w:szCs w:val="24"/>
-        </w:rPr>
-        <w:t xml:space="preserve"> open (some) doors, operate switches</w:t>
-      </w:r>
-    </w:p>
-    <w:p>
-      <w:pPr>
-        <w:jc w:val="both"/>
-        <w:rPr>
-          <w:rFonts w:ascii="Century Gothic" w:hAnsi="Century Gothic"/>
-          <w:sz w:val="24"/>
-          <w:szCs w:val="24"/>
-        </w:rPr>
-      </w:pPr>
-      <w:r>
-        <w:rPr>
-          <w:rFonts w:ascii="Century Gothic" w:hAnsi="Century Gothic"/>
-          <w:b/>
-          <w:bCs/>
-          <w:sz w:val="24"/>
-          <w:szCs w:val="24"/>
-        </w:rPr>
-        <w:t>R</w:t>
-      </w:r>
-      <w:r>
-        <w:rPr>
-          <w:rFonts w:ascii="Century Gothic" w:hAnsi="Century Gothic"/>
-          <w:sz w:val="24"/>
-          <w:szCs w:val="24"/>
-        </w:rPr>
-        <w:t>: fire weapons, insert keycard</w:t>
+        <w:t>M</w:t>
+      </w:r>
+      <w:r>
+        <w:rPr>
+          <w:rFonts w:ascii="Century Gothic" w:hAnsi="Century Gothic"/>
+          <w:sz w:val="24"/>
+          <w:szCs w:val="24"/>
+        </w:rPr>
+        <w:t>ove forward and backward</w:t>
+      </w:r>
+    </w:p>
+    <w:p>
+      <w:pPr>
+        <w:jc w:val="both"/>
+        <w:rPr>
+          <w:rFonts w:ascii="Century Gothic" w:hAnsi="Century Gothic"/>
+          <w:sz w:val="24"/>
+          <w:szCs w:val="24"/>
+        </w:rPr>
+      </w:pPr>
+      <w:r>
+        <w:rPr>
+          <w:rFonts w:ascii="Century Gothic" w:hAnsi="Century Gothic"/>
+          <w:b/>
+          <w:bCs/>
+          <w:sz w:val="24"/>
+          <w:szCs w:val="24"/>
+        </w:rPr>
+        <w:t>Left / right</w:t>
+      </w:r>
+      <w:r>
+        <w:rPr>
+          <w:rFonts w:ascii="Century Gothic" w:hAnsi="Century Gothic"/>
+          <w:sz w:val="24"/>
+          <w:szCs w:val="24"/>
+        </w:rPr>
+        <w:t xml:space="preserve">: </w:t>
+      </w:r>
+      <w:r>
+        <w:rPr>
+          <w:rFonts w:ascii="Century Gothic" w:hAnsi="Century Gothic"/>
+          <w:sz w:val="24"/>
+          <w:szCs w:val="24"/>
+        </w:rPr>
+        <w:t>T</w:t>
+      </w:r>
+      <w:r>
+        <w:rPr>
+          <w:rFonts w:ascii="Century Gothic" w:hAnsi="Century Gothic"/>
+          <w:sz w:val="24"/>
+          <w:szCs w:val="24"/>
+        </w:rPr>
+        <w:t>urn left / right</w:t>
+      </w:r>
+    </w:p>
+    <w:p>
+      <w:pPr>
+        <w:jc w:val="both"/>
+        <w:rPr>
+          <w:rFonts w:ascii="Century Gothic" w:hAnsi="Century Gothic"/>
+          <w:sz w:val="24"/>
+          <w:szCs w:val="24"/>
+        </w:rPr>
+      </w:pPr>
+      <w:r>
+        <w:rPr>
+          <w:rFonts w:ascii="Century Gothic" w:hAnsi="Century Gothic"/>
+          <w:b/>
+          <w:bCs/>
+          <w:sz w:val="24"/>
+          <w:szCs w:val="24"/>
+        </w:rPr>
+        <w:t>F</w:t>
+      </w:r>
+      <w:r>
+        <w:rPr>
+          <w:rFonts w:ascii="Century Gothic" w:hAnsi="Century Gothic"/>
+          <w:b/>
+          <w:bCs/>
+          <w:sz w:val="24"/>
+          <w:szCs w:val="24"/>
+        </w:rPr>
+        <w:t>ire</w:t>
+      </w:r>
+      <w:r>
+        <w:rPr>
+          <w:rFonts w:ascii="Century Gothic" w:hAnsi="Century Gothic"/>
+          <w:sz w:val="24"/>
+          <w:szCs w:val="24"/>
+        </w:rPr>
+        <w:t xml:space="preserve">: </w:t>
+      </w:r>
+      <w:r>
+        <w:rPr>
+          <w:rFonts w:ascii="Century Gothic" w:hAnsi="Century Gothic"/>
+          <w:sz w:val="24"/>
+          <w:szCs w:val="24"/>
+        </w:rPr>
+        <w:t>Fi</w:t>
+      </w:r>
+      <w:r>
+        <w:rPr>
+          <w:rFonts w:ascii="Century Gothic" w:hAnsi="Century Gothic"/>
+          <w:sz w:val="24"/>
+          <w:szCs w:val="24"/>
+        </w:rPr>
+        <w:t>re weapons, insert keycard</w:t>
       </w:r>
       <w:r>
         <w:rPr>
@@ -8531,72 +9224,24 @@
           <w:szCs w:val="24"/>
         </w:rPr>
       </w:pPr>
-      <w:r>
-        <w:rPr>
-          <w:rFonts w:ascii="Century Gothic" w:hAnsi="Century Gothic"/>
-          <w:b/>
-          <w:bCs/>
-          <w:sz w:val="24"/>
-          <w:szCs w:val="24"/>
-        </w:rPr>
-        <w:t>Menu</w:t>
-      </w:r>
-      <w:r>
-        <w:rPr>
-          <w:rFonts w:ascii="Century Gothic" w:hAnsi="Century Gothic"/>
-          <w:sz w:val="24"/>
-          <w:szCs w:val="24"/>
-        </w:rPr>
-        <w:t>: quit to main game menu</w:t>
-      </w:r>
-    </w:p>
-    <w:p>
-      <w:pPr>
-        <w:jc w:val="both"/>
-        <w:rPr>
-          <w:rFonts w:ascii="Century Gothic" w:hAnsi="Century Gothic"/>
-          <w:sz w:val="24"/>
-          <w:szCs w:val="24"/>
-        </w:rPr>
-      </w:pPr>
-      <w:r>
-        <w:rPr>
-          <w:rFonts w:ascii="Century Gothic" w:hAnsi="Century Gothic"/>
-          <w:b/>
-          <w:bCs/>
-          <w:sz w:val="24"/>
-          <w:szCs w:val="24"/>
-        </w:rPr>
-        <w:t>Home</w:t>
-      </w:r>
-      <w:r>
-        <w:rPr>
-          <w:rFonts w:ascii="Century Gothic" w:hAnsi="Century Gothic"/>
-          <w:sz w:val="24"/>
-          <w:szCs w:val="24"/>
-        </w:rPr>
-        <w:t xml:space="preserve">: quit </w:t>
-      </w:r>
-      <w:proofErr w:type="spellStart"/>
-      <w:r>
-        <w:rPr>
-          <w:rFonts w:ascii="Century Gothic" w:hAnsi="Century Gothic"/>
-          <w:sz w:val="24"/>
-          <w:szCs w:val="24"/>
-        </w:rPr>
-        <w:t>WHDLoad</w:t>
-      </w:r>
-      <w:proofErr w:type="spellEnd"/>
-    </w:p>
-    <w:p>
-      <w:pPr>
-        <w:jc w:val="both"/>
-        <w:rPr>
-          <w:rFonts w:ascii="Century Gothic" w:hAnsi="Century Gothic"/>
-          <w:sz w:val="24"/>
-          <w:szCs w:val="24"/>
-        </w:rPr>
-      </w:pPr>
+    </w:p>
+    <w:p>
+      <w:pPr>
+        <w:jc w:val="both"/>
+        <w:rPr>
+          <w:rFonts w:ascii="Century Gothic" w:hAnsi="Century Gothic"/>
+          <w:sz w:val="24"/>
+          <w:szCs w:val="24"/>
+        </w:rPr>
+      </w:pPr>
+      <w:r>
+        <w:rPr>
+          <w:rFonts w:ascii="Century Gothic" w:hAnsi="Century Gothic"/>
+          <w:sz w:val="24"/>
+          <w:szCs w:val="24"/>
+        </w:rPr>
+        <w:t>The keyboard should be used to control other game functions.</w:t>
+      </w:r>
     </w:p>
     <w:p>
       <w:pPr>
@@ -8621,8 +9266,7 @@
           <w:b/>
           <w:bCs/>
         </w:rPr>
-        <w:lastRenderedPageBreak/>
-        <w:t>JOYSTICK</w:t>
+        <w:t>MOUSE</w:t>
       </w:r>
     </w:p>
     <w:p>
@@ -8690,7 +9334,23 @@
           <w:sz w:val="24"/>
           <w:szCs w:val="24"/>
         </w:rPr>
-        <w:t>: move forward and backward</w:t>
+        <w:t xml:space="preserve">: </w:t>
+      </w:r>
+      <w:r>
+        <w:rPr>
+          <w:rFonts w:ascii="Century Gothic" w:hAnsi="Century Gothic"/>
+          <w:sz w:val="24"/>
+          <w:szCs w:val="24"/>
+        </w:rPr>
+        <w:t>M</w:t>
+      </w:r>
+      <w:r>
+        <w:rPr>
+          <w:rFonts w:ascii="Century Gothic" w:hAnsi="Century Gothic"/>
+          <w:sz w:val="24"/>
+          <w:szCs w:val="24"/>
+        </w:rPr>
+        <w:t>ove forward and backward</w:t>
       </w:r>
     </w:p>
     <w:p>
@@ -8718,23 +9378,99 @@
           <w:sz w:val="24"/>
           <w:szCs w:val="24"/>
         </w:rPr>
-        <w:t>: turn left / right</w:t>
-      </w:r>
-    </w:p>
-    <w:p>
-      <w:pPr>
-        <w:jc w:val="both"/>
-        <w:rPr>
-          <w:rFonts w:ascii="Century Gothic" w:hAnsi="Century Gothic"/>
-          <w:sz w:val="24"/>
-          <w:szCs w:val="24"/>
-        </w:rPr>
-      </w:pPr>
-      <w:r>
-        <w:rPr>
-          <w:rFonts w:ascii="Century Gothic" w:hAnsi="Century Gothic"/>
-          <w:b/>
-          <w:bCs/>
+        <w:t xml:space="preserve">: </w:t>
+      </w:r>
+      <w:r>
+        <w:rPr>
+          <w:rFonts w:ascii="Century Gothic" w:hAnsi="Century Gothic"/>
+          <w:sz w:val="24"/>
+          <w:szCs w:val="24"/>
+        </w:rPr>
+        <w:t>T</w:t>
+      </w:r>
+      <w:r>
+        <w:rPr>
+          <w:rFonts w:ascii="Century Gothic" w:hAnsi="Century Gothic"/>
+          <w:sz w:val="24"/>
+          <w:szCs w:val="24"/>
+        </w:rPr>
+        <w:t>urn left / right</w:t>
+      </w:r>
+    </w:p>
+    <w:p>
+      <w:pPr>
+        <w:jc w:val="both"/>
+        <w:rPr>
+          <w:rFonts w:ascii="Century Gothic" w:hAnsi="Century Gothic"/>
+          <w:sz w:val="24"/>
+          <w:szCs w:val="24"/>
+        </w:rPr>
+      </w:pPr>
+      <w:r>
+        <w:rPr>
+          <w:rFonts w:ascii="Century Gothic" w:hAnsi="Century Gothic"/>
+          <w:b/>
+          <w:bCs/>
+          <w:sz w:val="24"/>
+          <w:szCs w:val="24"/>
+        </w:rPr>
+        <w:t>LMB</w:t>
+      </w:r>
+      <w:r>
+        <w:rPr>
+          <w:rFonts w:ascii="Century Gothic" w:hAnsi="Century Gothic"/>
+          <w:sz w:val="24"/>
+          <w:szCs w:val="24"/>
+        </w:rPr>
+        <w:t xml:space="preserve">: </w:t>
+      </w:r>
+      <w:r>
+        <w:rPr>
+          <w:rFonts w:ascii="Century Gothic" w:hAnsi="Century Gothic"/>
+          <w:sz w:val="24"/>
+          <w:szCs w:val="24"/>
+        </w:rPr>
+        <w:t>M</w:t>
+      </w:r>
+      <w:r>
+        <w:rPr>
+          <w:rFonts w:ascii="Century Gothic" w:hAnsi="Century Gothic"/>
+          <w:sz w:val="24"/>
+          <w:szCs w:val="24"/>
+        </w:rPr>
+        <w:t>ove forward</w:t>
+      </w:r>
+    </w:p>
+    <w:p>
+      <w:pPr>
+        <w:jc w:val="both"/>
+        <w:rPr>
+          <w:rFonts w:ascii="Century Gothic" w:hAnsi="Century Gothic"/>
+          <w:sz w:val="24"/>
+          <w:szCs w:val="24"/>
+        </w:rPr>
+      </w:pPr>
+      <w:r>
+        <w:rPr>
+          <w:rFonts w:ascii="Century Gothic" w:hAnsi="Century Gothic"/>
+          <w:b/>
+          <w:bCs/>
+          <w:sz w:val="24"/>
+          <w:szCs w:val="24"/>
+        </w:rPr>
+        <w:t>RMB</w:t>
+      </w:r>
+      <w:r>
+        <w:rPr>
+          <w:rFonts w:ascii="Century Gothic" w:hAnsi="Century Gothic"/>
+          <w:sz w:val="24"/>
+          <w:szCs w:val="24"/>
+        </w:rPr>
+        <w:t xml:space="preserve">: </w:t>
+      </w:r>
+      <w:r>
+        <w:rPr>
+          <w:rFonts w:ascii="Century Gothic" w:hAnsi="Century Gothic"/>
           <w:sz w:val="24"/>
           <w:szCs w:val="24"/>
         </w:rPr>
@@ -8743,242 +9479,10 @@
       <w:r>
         <w:rPr>
           <w:rFonts w:ascii="Century Gothic" w:hAnsi="Century Gothic"/>
-          <w:b/>
-          <w:bCs/>
-          <w:sz w:val="24"/>
-          <w:szCs w:val="24"/>
-        </w:rPr>
-        <w:t>ire</w:t>
-      </w:r>
-      <w:r>
-        <w:rPr>
-          <w:rFonts w:ascii="Century Gothic" w:hAnsi="Century Gothic"/>
-          <w:sz w:val="24"/>
-          <w:szCs w:val="24"/>
-        </w:rPr>
-        <w:t xml:space="preserve">: </w:t>
-      </w:r>
-      <w:r>
-        <w:rPr>
-          <w:rFonts w:ascii="Century Gothic" w:hAnsi="Century Gothic"/>
-          <w:sz w:val="24"/>
-          <w:szCs w:val="24"/>
-        </w:rPr>
-        <w:t>fire weapons, insert keycard</w:t>
-      </w:r>
-      <w:r>
-        <w:rPr>
-          <w:rFonts w:ascii="Century Gothic" w:hAnsi="Century Gothic"/>
-          <w:sz w:val="24"/>
-          <w:szCs w:val="24"/>
-        </w:rPr>
-        <w:t>s</w:t>
-      </w:r>
-    </w:p>
-    <w:p>
-      <w:pPr>
-        <w:jc w:val="both"/>
-        <w:rPr>
-          <w:rFonts w:ascii="Century Gothic" w:hAnsi="Century Gothic"/>
-          <w:sz w:val="24"/>
-          <w:szCs w:val="24"/>
-        </w:rPr>
-      </w:pPr>
-    </w:p>
-    <w:p>
-      <w:pPr>
-        <w:jc w:val="both"/>
-        <w:rPr>
-          <w:rFonts w:ascii="Century Gothic" w:hAnsi="Century Gothic"/>
-          <w:sz w:val="24"/>
-          <w:szCs w:val="24"/>
-        </w:rPr>
-      </w:pPr>
-      <w:r>
-        <w:rPr>
-          <w:rFonts w:ascii="Century Gothic" w:hAnsi="Century Gothic"/>
-          <w:sz w:val="24"/>
-          <w:szCs w:val="24"/>
-        </w:rPr>
-        <w:t>The keyboard should be used to control other game functions.</w:t>
-      </w:r>
-    </w:p>
-    <w:p>
-      <w:pPr>
-        <w:jc w:val="both"/>
-        <w:rPr>
-          <w:rFonts w:ascii="Century Gothic" w:hAnsi="Century Gothic"/>
-          <w:sz w:val="24"/>
-          <w:szCs w:val="24"/>
-        </w:rPr>
-      </w:pPr>
-    </w:p>
-    <w:p>
-      <w:pPr>
-        <w:pStyle w:val="Heading2"/>
-        <w:rPr>
-          <w:b/>
-          <w:bCs/>
-        </w:rPr>
-      </w:pPr>
-      <w:r>
-        <w:rPr>
-          <w:b/>
-          <w:bCs/>
-        </w:rPr>
-        <w:t>MOUSE</w:t>
-      </w:r>
-    </w:p>
-    <w:p>
-      <w:pPr>
-        <w:jc w:val="both"/>
-        <w:rPr>
-          <w:rFonts w:ascii="Century Gothic" w:hAnsi="Century Gothic"/>
-          <w:sz w:val="24"/>
-          <w:szCs w:val="24"/>
-        </w:rPr>
-      </w:pPr>
-    </w:p>
-    <w:p>
-      <w:pPr>
-        <w:jc w:val="both"/>
-        <w:rPr>
-          <w:rFonts w:ascii="Century Gothic" w:hAnsi="Century Gothic"/>
-          <w:sz w:val="24"/>
-          <w:szCs w:val="24"/>
-        </w:rPr>
-      </w:pPr>
-      <w:r>
-        <w:rPr>
-          <w:rFonts w:ascii="Century Gothic" w:hAnsi="Century Gothic"/>
-          <w:b/>
-          <w:bCs/>
-          <w:sz w:val="24"/>
-          <w:szCs w:val="24"/>
-        </w:rPr>
-        <w:t>U</w:t>
-      </w:r>
-      <w:r>
-        <w:rPr>
-          <w:rFonts w:ascii="Century Gothic" w:hAnsi="Century Gothic"/>
-          <w:b/>
-          <w:bCs/>
-          <w:sz w:val="24"/>
-          <w:szCs w:val="24"/>
-        </w:rPr>
-        <w:t>p</w:t>
-      </w:r>
-      <w:r>
-        <w:rPr>
-          <w:rFonts w:ascii="Century Gothic" w:hAnsi="Century Gothic"/>
-          <w:b/>
-          <w:bCs/>
-          <w:sz w:val="24"/>
-          <w:szCs w:val="24"/>
-        </w:rPr>
-        <w:t xml:space="preserve"> / </w:t>
-      </w:r>
-      <w:r>
-        <w:rPr>
-          <w:rFonts w:ascii="Century Gothic" w:hAnsi="Century Gothic"/>
-          <w:b/>
-          <w:bCs/>
-          <w:sz w:val="24"/>
-          <w:szCs w:val="24"/>
-        </w:rPr>
-        <w:t>down</w:t>
-      </w:r>
-      <w:r>
-        <w:rPr>
-          <w:rFonts w:ascii="Century Gothic" w:hAnsi="Century Gothic"/>
-          <w:sz w:val="24"/>
-          <w:szCs w:val="24"/>
-        </w:rPr>
-        <w:t>: move forward and backward</w:t>
-      </w:r>
-    </w:p>
-    <w:p>
-      <w:pPr>
-        <w:jc w:val="both"/>
-        <w:rPr>
-          <w:rFonts w:ascii="Century Gothic" w:hAnsi="Century Gothic"/>
-          <w:sz w:val="24"/>
-          <w:szCs w:val="24"/>
-        </w:rPr>
-      </w:pPr>
-      <w:r>
-        <w:rPr>
-          <w:rFonts w:ascii="Century Gothic" w:hAnsi="Century Gothic"/>
-          <w:b/>
-          <w:bCs/>
-          <w:sz w:val="24"/>
-          <w:szCs w:val="24"/>
-        </w:rPr>
-        <w:t>Left / right</w:t>
-      </w:r>
-      <w:r>
-        <w:rPr>
-          <w:rFonts w:ascii="Century Gothic" w:hAnsi="Century Gothic"/>
-          <w:sz w:val="24"/>
-          <w:szCs w:val="24"/>
-        </w:rPr>
-        <w:t>: turn left / right</w:t>
-      </w:r>
-    </w:p>
-    <w:p>
-      <w:pPr>
-        <w:jc w:val="both"/>
-        <w:rPr>
-          <w:rFonts w:ascii="Century Gothic" w:hAnsi="Century Gothic"/>
-          <w:sz w:val="24"/>
-          <w:szCs w:val="24"/>
-        </w:rPr>
-      </w:pPr>
-      <w:r>
-        <w:rPr>
-          <w:rFonts w:ascii="Century Gothic" w:hAnsi="Century Gothic"/>
-          <w:b/>
-          <w:bCs/>
-          <w:sz w:val="24"/>
-          <w:szCs w:val="24"/>
-        </w:rPr>
-        <w:t>LMB</w:t>
-      </w:r>
-      <w:r>
-        <w:rPr>
-          <w:rFonts w:ascii="Century Gothic" w:hAnsi="Century Gothic"/>
-          <w:sz w:val="24"/>
-          <w:szCs w:val="24"/>
-        </w:rPr>
-        <w:t>: move forward</w:t>
-      </w:r>
-    </w:p>
-    <w:p>
-      <w:pPr>
-        <w:jc w:val="both"/>
-        <w:rPr>
-          <w:rFonts w:ascii="Century Gothic" w:hAnsi="Century Gothic"/>
-          <w:sz w:val="24"/>
-          <w:szCs w:val="24"/>
-        </w:rPr>
-      </w:pPr>
-      <w:r>
-        <w:rPr>
-          <w:rFonts w:ascii="Century Gothic" w:hAnsi="Century Gothic"/>
-          <w:b/>
-          <w:bCs/>
-          <w:sz w:val="24"/>
-          <w:szCs w:val="24"/>
-        </w:rPr>
-        <w:t>RMB</w:t>
-      </w:r>
-      <w:r>
-        <w:rPr>
-          <w:rFonts w:ascii="Century Gothic" w:hAnsi="Century Gothic"/>
-          <w:sz w:val="24"/>
-          <w:szCs w:val="24"/>
-        </w:rPr>
-        <w:t xml:space="preserve">: fire weapons, insert </w:t>
+          <w:sz w:val="24"/>
+          <w:szCs w:val="24"/>
+        </w:rPr>
+        <w:t xml:space="preserve">ire weapons, insert </w:t>
       </w:r>
       <w:r>
         <w:rPr>
@@ -9278,55 +9782,31 @@
           <w:sz w:val="24"/>
           <w:szCs w:val="24"/>
         </w:rPr>
-        <w:t xml:space="preserve"> years, improving some aspects of the </w:t>
-      </w:r>
-      <w:r>
-        <w:rPr>
-          <w:rFonts w:ascii="Century Gothic" w:hAnsi="Century Gothic"/>
-          <w:sz w:val="24"/>
-          <w:szCs w:val="24"/>
-        </w:rPr>
-        <w:t>gameplay such a</w:t>
-      </w:r>
-      <w:r>
-        <w:rPr>
-          <w:rFonts w:ascii="Century Gothic" w:hAnsi="Century Gothic"/>
-          <w:sz w:val="24"/>
-          <w:szCs w:val="24"/>
-        </w:rPr>
-        <w:t>s</w:t>
-      </w:r>
-      <w:r>
-        <w:rPr>
-          <w:rFonts w:ascii="Century Gothic" w:hAnsi="Century Gothic"/>
-          <w:sz w:val="24"/>
-          <w:szCs w:val="24"/>
-        </w:rPr>
-        <w:t xml:space="preserve"> performance</w:t>
-      </w:r>
-      <w:r>
-        <w:rPr>
-          <w:rFonts w:ascii="Century Gothic" w:hAnsi="Century Gothic"/>
-          <w:sz w:val="24"/>
-          <w:szCs w:val="24"/>
-        </w:rPr>
-        <w:t xml:space="preserve"> (</w:t>
-      </w:r>
-      <w:r>
-        <w:rPr>
-          <w:rFonts w:ascii="Century Gothic" w:hAnsi="Century Gothic"/>
-          <w:sz w:val="24"/>
-          <w:szCs w:val="24"/>
-        </w:rPr>
-        <w:t>increased</w:t>
-      </w:r>
-      <w:r>
-        <w:rPr>
-          <w:rFonts w:ascii="Century Gothic" w:hAnsi="Century Gothic"/>
-          <w:sz w:val="24"/>
-          <w:szCs w:val="24"/>
-        </w:rPr>
-        <w:t xml:space="preserve"> 4-5 times)</w:t>
+        <w:t xml:space="preserve"> years, improving</w:t>
+      </w:r>
+      <w:r>
+        <w:rPr>
+          <w:rFonts w:ascii="Century Gothic" w:hAnsi="Century Gothic"/>
+          <w:sz w:val="24"/>
+          <w:szCs w:val="24"/>
+        </w:rPr>
+        <w:t xml:space="preserve"> </w:t>
+      </w:r>
+      <w:r>
+        <w:rPr>
+          <w:rFonts w:ascii="Century Gothic" w:hAnsi="Century Gothic"/>
+          <w:sz w:val="24"/>
+          <w:szCs w:val="24"/>
+        </w:rPr>
+        <w:t>performance</w:t>
+      </w:r>
+      <w:r>
+        <w:rPr>
+          <w:rFonts w:ascii="Century Gothic" w:hAnsi="Century Gothic"/>
+          <w:sz w:val="24"/>
+          <w:szCs w:val="24"/>
+        </w:rPr>
+        <w:t xml:space="preserve"> (increased 4-5 times)</w:t>
       </w:r>
       <w:r>
         <w:rPr>

</xml_diff>